<commit_message>
Add Review design and review form for input
</commit_message>
<xml_diff>
--- a/практика(звіт).docx
+++ b/практика(звіт).docx
@@ -1675,13 +1675,23 @@
                                     <w:lang w:val="ru-RU"/>
                                   </w:rPr>
                                 </w:pPr>
+                                <w:proofErr w:type="gramStart"/>
                                 <w:r>
                                   <w:rPr>
                                     <w:sz w:val="16"/>
                                     <w:szCs w:val="16"/>
                                     <w:lang w:val="ru-RU"/>
                                   </w:rPr>
-                                  <w:t>Стрілець Д.А.</w:t>
+                                  <w:t>Стр</w:t>
+                                </w:r>
+                                <w:proofErr w:type="gramEnd"/>
+                                <w:r>
+                                  <w:rPr>
+                                    <w:sz w:val="16"/>
+                                    <w:szCs w:val="16"/>
+                                    <w:lang w:val="ru-RU"/>
+                                  </w:rPr>
+                                  <w:t>ілець Д.А.</w:t>
                                 </w:r>
                               </w:p>
                             </w:txbxContent>
@@ -2222,13 +2232,23 @@
                               <w:lang w:val="ru-RU"/>
                             </w:rPr>
                           </w:pPr>
+                          <w:proofErr w:type="gramStart"/>
                           <w:r>
                             <w:rPr>
                               <w:sz w:val="16"/>
                               <w:szCs w:val="16"/>
                               <w:lang w:val="ru-RU"/>
                             </w:rPr>
-                            <w:t>Стрілець Д.А.</w:t>
+                            <w:t>Стр</w:t>
+                          </w:r>
+                          <w:proofErr w:type="gramEnd"/>
+                          <w:r>
+                            <w:rPr>
+                              <w:sz w:val="16"/>
+                              <w:szCs w:val="16"/>
+                              <w:lang w:val="ru-RU"/>
+                            </w:rPr>
+                            <w:t>ілець Д.А.</w:t>
                           </w:r>
                         </w:p>
                       </w:txbxContent>
@@ -2947,7 +2967,7 @@
           <w:color w:val="000000" w:themeColor="text1"/>
           <w:sz w:val="28"/>
           <w:szCs w:val="28"/>
-          <w:lang w:val="en-US"/>
+          <w:lang w:val="ru-RU"/>
         </w:rPr>
         <w:t xml:space="preserve"> </w:t>
       </w:r>
@@ -3171,7 +3191,7 @@
           <w:color w:val="000000" w:themeColor="text1"/>
           <w:sz w:val="28"/>
           <w:szCs w:val="28"/>
-          <w:lang w:val="en-US"/>
+          <w:lang w:val="ru-RU"/>
         </w:rPr>
         <w:t xml:space="preserve"> </w:t>
       </w:r>
@@ -3851,7 +3871,43 @@
           <w:sz w:val="28"/>
           <w:szCs w:val="28"/>
         </w:rPr>
-        <w:t>Технологічна практика студентів є важливою складовою частиною навчального процесу. Вона дозволяє студентам набути нових знань та умінь для майбутньої професії. Коло задач, які розв’язують під час практики, досить велике. Воно охоплює питання, пов’язані з проектуванням і впровадженням технологічних процесів, вивченням стандартів і інструкцій, сучасного програмного забезпечення</w:t>
+        <w:t xml:space="preserve">Технологічна практика студентів є важливою складовою частиною навчального процесу. Вона дозволяє студентам набути нових знань та умінь для майбутньої професії. Коло задач, які розв’язують </w:t>
+      </w:r>
+      <w:proofErr w:type="gramStart"/>
+      <w:r>
+        <w:rPr>
+          <w:rFonts w:ascii="Times New Roman" w:hAnsi="Times New Roman" w:cs="Times New Roman"/>
+          <w:sz w:val="28"/>
+          <w:szCs w:val="28"/>
+        </w:rPr>
+        <w:t>п</w:t>
+      </w:r>
+      <w:proofErr w:type="gramEnd"/>
+      <w:r>
+        <w:rPr>
+          <w:rFonts w:ascii="Times New Roman" w:hAnsi="Times New Roman" w:cs="Times New Roman"/>
+          <w:sz w:val="28"/>
+          <w:szCs w:val="28"/>
+        </w:rPr>
+        <w:t xml:space="preserve">ід час практики, досить велике. Воно охоплює питання, </w:t>
+      </w:r>
+      <w:proofErr w:type="gramStart"/>
+      <w:r>
+        <w:rPr>
+          <w:rFonts w:ascii="Times New Roman" w:hAnsi="Times New Roman" w:cs="Times New Roman"/>
+          <w:sz w:val="28"/>
+          <w:szCs w:val="28"/>
+        </w:rPr>
+        <w:t>пов’язан</w:t>
+      </w:r>
+      <w:proofErr w:type="gramEnd"/>
+      <w:r>
+        <w:rPr>
+          <w:rFonts w:ascii="Times New Roman" w:hAnsi="Times New Roman" w:cs="Times New Roman"/>
+          <w:sz w:val="28"/>
+          <w:szCs w:val="28"/>
+        </w:rPr>
+        <w:t>і з проектуванням і впровадженням технологічних процесів, вивченням стандартів і інструкцій, сучасного програмного забезпечення</w:t>
       </w:r>
       <w:r>
         <w:rPr>
@@ -3890,7 +3946,61 @@
           <w:sz w:val="28"/>
           <w:szCs w:val="28"/>
         </w:rPr>
-        <w:t xml:space="preserve"> Практика студентів надає можливість реального (практичного) набуття знань на підприємствах. Значення обсягу освітніх послуг, які надаються в період практики, оцінюється ресурсом часу практики і регламентується навчальними планами.</w:t>
+        <w:t xml:space="preserve"> Практика студентів надає можливість реального (практичного) набуття знань на </w:t>
+      </w:r>
+      <w:proofErr w:type="gramStart"/>
+      <w:r>
+        <w:rPr>
+          <w:rFonts w:ascii="Times New Roman" w:hAnsi="Times New Roman" w:cs="Times New Roman"/>
+          <w:sz w:val="28"/>
+          <w:szCs w:val="28"/>
+        </w:rPr>
+        <w:t>п</w:t>
+      </w:r>
+      <w:proofErr w:type="gramEnd"/>
+      <w:r>
+        <w:rPr>
+          <w:rFonts w:ascii="Times New Roman" w:hAnsi="Times New Roman" w:cs="Times New Roman"/>
+          <w:sz w:val="28"/>
+          <w:szCs w:val="28"/>
+        </w:rPr>
+        <w:t xml:space="preserve">ідприємствах. Значення обсягу освітніх послуг, які надаються </w:t>
+      </w:r>
+      <w:proofErr w:type="gramStart"/>
+      <w:r>
+        <w:rPr>
+          <w:rFonts w:ascii="Times New Roman" w:hAnsi="Times New Roman" w:cs="Times New Roman"/>
+          <w:sz w:val="28"/>
+          <w:szCs w:val="28"/>
+        </w:rPr>
+        <w:t>в</w:t>
+      </w:r>
+      <w:proofErr w:type="gramEnd"/>
+      <w:r>
+        <w:rPr>
+          <w:rFonts w:ascii="Times New Roman" w:hAnsi="Times New Roman" w:cs="Times New Roman"/>
+          <w:sz w:val="28"/>
+          <w:szCs w:val="28"/>
+        </w:rPr>
+        <w:t xml:space="preserve"> пері</w:t>
+      </w:r>
+      <w:proofErr w:type="gramStart"/>
+      <w:r>
+        <w:rPr>
+          <w:rFonts w:ascii="Times New Roman" w:hAnsi="Times New Roman" w:cs="Times New Roman"/>
+          <w:sz w:val="28"/>
+          <w:szCs w:val="28"/>
+        </w:rPr>
+        <w:t>од</w:t>
+      </w:r>
+      <w:proofErr w:type="gramEnd"/>
+      <w:r>
+        <w:rPr>
+          <w:rFonts w:ascii="Times New Roman" w:hAnsi="Times New Roman" w:cs="Times New Roman"/>
+          <w:sz w:val="28"/>
+          <w:szCs w:val="28"/>
+        </w:rPr>
+        <w:t xml:space="preserve"> практики, оцінюється ресурсом часу практики і регламентується навчальними планами.</w:t>
       </w:r>
     </w:p>
     <w:p>
@@ -3911,7 +4021,25 @@
           <w:sz w:val="28"/>
           <w:szCs w:val="28"/>
         </w:rPr>
-        <w:t xml:space="preserve"> Практика – один із найбільш ресурсомістких за часом та інтегральних за формою і суттю видів навчання. Це підкреслює і відображає важливу складову освітньої стратегії </w:t>
+        <w:t xml:space="preserve"> Практика – один із найбільш ресурсомістких за часом та інтегральних за формою і суттю видів навчання. Це </w:t>
+      </w:r>
+      <w:proofErr w:type="gramStart"/>
+      <w:r>
+        <w:rPr>
+          <w:rFonts w:ascii="Times New Roman" w:hAnsi="Times New Roman" w:cs="Times New Roman"/>
+          <w:sz w:val="28"/>
+          <w:szCs w:val="28"/>
+        </w:rPr>
+        <w:t>п</w:t>
+      </w:r>
+      <w:proofErr w:type="gramEnd"/>
+      <w:r>
+        <w:rPr>
+          <w:rFonts w:ascii="Times New Roman" w:hAnsi="Times New Roman" w:cs="Times New Roman"/>
+          <w:sz w:val="28"/>
+          <w:szCs w:val="28"/>
+        </w:rPr>
+        <w:t xml:space="preserve">ідкреслює і відображає важливу складову освітньої стратегії </w:t>
       </w:r>
       <w:r>
         <w:rPr>
@@ -3960,7 +4088,7 @@
           <w:b/>
           <w:sz w:val="32"/>
           <w:szCs w:val="28"/>
-          <w:lang w:val="en-US"/>
+          <w:lang w:val="ru-RU"/>
         </w:rPr>
         <w:lastRenderedPageBreak/>
         <w:t>1</w:t>
@@ -4003,7 +4131,25 @@
           <w:sz w:val="32"/>
           <w:szCs w:val="28"/>
         </w:rPr>
-        <w:t>тура підприємства</w:t>
+        <w:t xml:space="preserve">тура </w:t>
+      </w:r>
+      <w:proofErr w:type="gramStart"/>
+      <w:r>
+        <w:rPr>
+          <w:b/>
+          <w:sz w:val="32"/>
+          <w:szCs w:val="28"/>
+        </w:rPr>
+        <w:t>п</w:t>
+      </w:r>
+      <w:proofErr w:type="gramEnd"/>
+      <w:r>
+        <w:rPr>
+          <w:b/>
+          <w:sz w:val="32"/>
+          <w:szCs w:val="28"/>
+        </w:rPr>
+        <w:t>ідприємства</w:t>
       </w:r>
     </w:p>
     <w:p>
@@ -4168,7 +4314,25 @@
           <w:sz w:val="28"/>
           <w:szCs w:val="28"/>
         </w:rPr>
-        <w:t>В результаті перетину двох галузей людської діяльності грамотний веб-дизайнер повинен бути знайомий з останніми веб-технологіями і володіти відповідними художніми якостями.</w:t>
+        <w:t xml:space="preserve">В результаті перетину двох галузей людської діяльності грамотний веб-дизайнер </w:t>
+      </w:r>
+      <w:proofErr w:type="gramStart"/>
+      <w:r>
+        <w:rPr>
+          <w:rFonts w:ascii="Times New Roman" w:hAnsi="Times New Roman" w:cs="Times New Roman"/>
+          <w:sz w:val="28"/>
+          <w:szCs w:val="28"/>
+        </w:rPr>
+        <w:t>повинен</w:t>
+      </w:r>
+      <w:proofErr w:type="gramEnd"/>
+      <w:r>
+        <w:rPr>
+          <w:rFonts w:ascii="Times New Roman" w:hAnsi="Times New Roman" w:cs="Times New Roman"/>
+          <w:sz w:val="28"/>
+          <w:szCs w:val="28"/>
+        </w:rPr>
+        <w:t xml:space="preserve"> бути знайомий з останніми веб-технологіями і володіти відповідними художніми якостями.</w:t>
       </w:r>
     </w:p>
     <w:p>
@@ -4189,7 +4353,25 @@
           <w:sz w:val="28"/>
           <w:szCs w:val="28"/>
         </w:rPr>
-        <w:t>Web Systems Solutions – це ІТ компанія яка займається розробкою інтернет рішень.</w:t>
+        <w:t xml:space="preserve">Web Systems Solutions – це ІТ компанія яка займається розробкою інтернет </w:t>
+      </w:r>
+      <w:proofErr w:type="gramStart"/>
+      <w:r>
+        <w:rPr>
+          <w:rFonts w:ascii="Times New Roman" w:hAnsi="Times New Roman" w:cs="Times New Roman"/>
+          <w:sz w:val="28"/>
+          <w:szCs w:val="28"/>
+        </w:rPr>
+        <w:t>р</w:t>
+      </w:r>
+      <w:proofErr w:type="gramEnd"/>
+      <w:r>
+        <w:rPr>
+          <w:rFonts w:ascii="Times New Roman" w:hAnsi="Times New Roman" w:cs="Times New Roman"/>
+          <w:sz w:val="28"/>
+          <w:szCs w:val="28"/>
+        </w:rPr>
+        <w:t>ішень.</w:t>
       </w:r>
     </w:p>
     <w:p>
@@ -4210,7 +4392,25 @@
           <w:sz w:val="28"/>
           <w:szCs w:val="28"/>
         </w:rPr>
-        <w:t>Наразі вона має офіси у 2 країнах:</w:t>
+        <w:t xml:space="preserve">Наразі вона має офіси у 2 </w:t>
+      </w:r>
+      <w:proofErr w:type="gramStart"/>
+      <w:r>
+        <w:rPr>
+          <w:rFonts w:ascii="Times New Roman" w:hAnsi="Times New Roman" w:cs="Times New Roman"/>
+          <w:sz w:val="28"/>
+          <w:szCs w:val="28"/>
+        </w:rPr>
+        <w:t>країнах</w:t>
+      </w:r>
+      <w:proofErr w:type="gramEnd"/>
+      <w:r>
+        <w:rPr>
+          <w:rFonts w:ascii="Times New Roman" w:hAnsi="Times New Roman" w:cs="Times New Roman"/>
+          <w:sz w:val="28"/>
+          <w:szCs w:val="28"/>
+        </w:rPr>
+        <w:t>:</w:t>
       </w:r>
     </w:p>
     <w:p>
@@ -4252,7 +4452,25 @@
           <w:sz w:val="28"/>
           <w:szCs w:val="28"/>
         </w:rPr>
-        <w:t>Та в Україні за адресою м. Кам’янець-Подільский, вул. Князів Коріатовичів 1 та м. Хмельницьий, вул. Кам’янецька 137, де я й проходив технологічну практику.</w:t>
+        <w:t xml:space="preserve">Та в Україні за адресою м. Кам’янець-Подільский, вул. Князів Коріатовичів 1 та м. Хмельницьий, вул. Кам’янецька 137, де я й </w:t>
+      </w:r>
+      <w:proofErr w:type="gramStart"/>
+      <w:r>
+        <w:rPr>
+          <w:rFonts w:ascii="Times New Roman" w:hAnsi="Times New Roman" w:cs="Times New Roman"/>
+          <w:sz w:val="28"/>
+          <w:szCs w:val="28"/>
+        </w:rPr>
+        <w:t>проходив</w:t>
+      </w:r>
+      <w:proofErr w:type="gramEnd"/>
+      <w:r>
+        <w:rPr>
+          <w:rFonts w:ascii="Times New Roman" w:hAnsi="Times New Roman" w:cs="Times New Roman"/>
+          <w:sz w:val="28"/>
+          <w:szCs w:val="28"/>
+        </w:rPr>
+        <w:t xml:space="preserve"> технологічну практику.</w:t>
       </w:r>
     </w:p>
     <w:p>
@@ -4273,7 +4491,25 @@
           <w:sz w:val="28"/>
           <w:szCs w:val="28"/>
         </w:rPr>
-        <w:t xml:space="preserve">Офісу Web Systems Solutions у Хмельницькому вже 9 років. </w:t>
+        <w:t>Офісу Web Systems Solutions у Хмельницькому вже 9 рокі</w:t>
+      </w:r>
+      <w:proofErr w:type="gramStart"/>
+      <w:r>
+        <w:rPr>
+          <w:rFonts w:ascii="Times New Roman" w:hAnsi="Times New Roman" w:cs="Times New Roman"/>
+          <w:sz w:val="28"/>
+          <w:szCs w:val="28"/>
+        </w:rPr>
+        <w:t>в</w:t>
+      </w:r>
+      <w:proofErr w:type="gramEnd"/>
+      <w:r>
+        <w:rPr>
+          <w:rFonts w:ascii="Times New Roman" w:hAnsi="Times New Roman" w:cs="Times New Roman"/>
+          <w:sz w:val="28"/>
+          <w:szCs w:val="28"/>
+        </w:rPr>
+        <w:t xml:space="preserve">. </w:t>
       </w:r>
     </w:p>
     <w:p>
@@ -4294,15 +4530,51 @@
           <w:sz w:val="28"/>
           <w:szCs w:val="28"/>
         </w:rPr>
-        <w:t>Наразі команда Web Systems Solutions у місті Хмельницькому</w:t>
-      </w:r>
-      <w:r>
-        <w:rPr>
-          <w:rFonts w:ascii="Times New Roman" w:hAnsi="Times New Roman" w:cs="Times New Roman"/>
-          <w:sz w:val="28"/>
-          <w:szCs w:val="28"/>
-        </w:rPr>
-        <w:t xml:space="preserve"> містить близько 60 працівників: розробників, менеджерів, маркетологів. Цією командою розроблено безліч проектів, наприклад: Velvet Armor System (українська компанія-виробник військової продукції та сільськогосподарської техніки).</w:t>
+        <w:t>Наразі команда Web Systems Solutions у мі</w:t>
+      </w:r>
+      <w:proofErr w:type="gramStart"/>
+      <w:r>
+        <w:rPr>
+          <w:rFonts w:ascii="Times New Roman" w:hAnsi="Times New Roman" w:cs="Times New Roman"/>
+          <w:sz w:val="28"/>
+          <w:szCs w:val="28"/>
+        </w:rPr>
+        <w:t>ст</w:t>
+      </w:r>
+      <w:proofErr w:type="gramEnd"/>
+      <w:r>
+        <w:rPr>
+          <w:rFonts w:ascii="Times New Roman" w:hAnsi="Times New Roman" w:cs="Times New Roman"/>
+          <w:sz w:val="28"/>
+          <w:szCs w:val="28"/>
+        </w:rPr>
+        <w:t>і Хмельницькому</w:t>
+      </w:r>
+      <w:r>
+        <w:rPr>
+          <w:rFonts w:ascii="Times New Roman" w:hAnsi="Times New Roman" w:cs="Times New Roman"/>
+          <w:sz w:val="28"/>
+          <w:szCs w:val="28"/>
+        </w:rPr>
+        <w:t xml:space="preserve"> містить близько 60 працівників: розробників, менеджерів, маркетологів. Цією командою розроблено безліч проектів, наприклад: Velvet Armor System (українська компанія-виробник військової продукції та сільськогосподарської </w:t>
+      </w:r>
+      <w:proofErr w:type="gramStart"/>
+      <w:r>
+        <w:rPr>
+          <w:rFonts w:ascii="Times New Roman" w:hAnsi="Times New Roman" w:cs="Times New Roman"/>
+          <w:sz w:val="28"/>
+          <w:szCs w:val="28"/>
+        </w:rPr>
+        <w:t>техн</w:t>
+      </w:r>
+      <w:proofErr w:type="gramEnd"/>
+      <w:r>
+        <w:rPr>
+          <w:rFonts w:ascii="Times New Roman" w:hAnsi="Times New Roman" w:cs="Times New Roman"/>
+          <w:sz w:val="28"/>
+          <w:szCs w:val="28"/>
+        </w:rPr>
+        <w:t>іки).</w:t>
       </w:r>
     </w:p>
     <w:p>
@@ -4323,7 +4595,25 @@
           <w:sz w:val="28"/>
           <w:szCs w:val="28"/>
         </w:rPr>
-        <w:t>Команда Web Systems Solutions розробляє сайти адаптивними під усі типи пристроїв, та з можливістю зміни мов.</w:t>
+        <w:t xml:space="preserve">Команда Web Systems Solutions розробляє сайти адаптивними </w:t>
+      </w:r>
+      <w:proofErr w:type="gramStart"/>
+      <w:r>
+        <w:rPr>
+          <w:rFonts w:ascii="Times New Roman" w:hAnsi="Times New Roman" w:cs="Times New Roman"/>
+          <w:sz w:val="28"/>
+          <w:szCs w:val="28"/>
+        </w:rPr>
+        <w:t>п</w:t>
+      </w:r>
+      <w:proofErr w:type="gramEnd"/>
+      <w:r>
+        <w:rPr>
+          <w:rFonts w:ascii="Times New Roman" w:hAnsi="Times New Roman" w:cs="Times New Roman"/>
+          <w:sz w:val="28"/>
+          <w:szCs w:val="28"/>
+        </w:rPr>
+        <w:t>ід усі типи пристроїв, та з можливістю зміни мов.</w:t>
       </w:r>
     </w:p>
     <w:p>
@@ -4344,7 +4634,25 @@
           <w:sz w:val="28"/>
           <w:szCs w:val="28"/>
         </w:rPr>
-        <w:t>Також вони зайняли друге місце у ТОП-10 розробників інтернет-магазинів на CMS OpenCart за 2016 рік. Робота у сфері електронної комерції їх пріоритетний  напрямок.</w:t>
+        <w:t xml:space="preserve">Також вони зайняли друге місце у ТОП-10 розробників інтернет-магазинів на CMS OpenCart за 2016 </w:t>
+      </w:r>
+      <w:proofErr w:type="gramStart"/>
+      <w:r>
+        <w:rPr>
+          <w:rFonts w:ascii="Times New Roman" w:hAnsi="Times New Roman" w:cs="Times New Roman"/>
+          <w:sz w:val="28"/>
+          <w:szCs w:val="28"/>
+        </w:rPr>
+        <w:t>р</w:t>
+      </w:r>
+      <w:proofErr w:type="gramEnd"/>
+      <w:r>
+        <w:rPr>
+          <w:rFonts w:ascii="Times New Roman" w:hAnsi="Times New Roman" w:cs="Times New Roman"/>
+          <w:sz w:val="28"/>
+          <w:szCs w:val="28"/>
+        </w:rPr>
+        <w:t>ік. Робота у сфері електронної комерції їх пріоритетний  напрямок.</w:t>
       </w:r>
     </w:p>
     <w:p>
@@ -4391,7 +4699,6 @@
           <w:b/>
           <w:sz w:val="32"/>
           <w:szCs w:val="28"/>
-          <w:lang w:val="ru-RU"/>
         </w:rPr>
       </w:pPr>
       <w:r>
@@ -4399,7 +4706,6 @@
           <w:b/>
           <w:sz w:val="32"/>
           <w:szCs w:val="28"/>
-          <w:lang w:val="ru-RU"/>
         </w:rPr>
         <w:lastRenderedPageBreak/>
         <w:t>2</w:t>
@@ -4409,7 +4715,6 @@
           <w:b/>
           <w:sz w:val="32"/>
           <w:szCs w:val="28"/>
-          <w:lang w:val="ru-RU"/>
         </w:rPr>
         <w:t xml:space="preserve"> </w:t>
       </w:r>
@@ -4418,7 +4723,6 @@
           <w:b/>
           <w:sz w:val="32"/>
           <w:szCs w:val="28"/>
-          <w:lang w:val="ru-RU"/>
         </w:rPr>
         <w:t>Організація робочого м</w:t>
       </w:r>
@@ -4435,7 +4739,6 @@
           <w:b/>
           <w:sz w:val="32"/>
           <w:szCs w:val="28"/>
-          <w:lang w:val="ru-RU"/>
         </w:rPr>
         <w:t>сця</w:t>
       </w:r>
@@ -4448,7 +4751,6 @@
           <w:b/>
           <w:noProof/>
           <w:szCs w:val="28"/>
-          <w:lang w:val="ru-RU"/>
         </w:rPr>
       </w:pPr>
       <w:r>
@@ -4477,8 +4779,35 @@
           <w:rFonts w:ascii="Times New Roman" w:hAnsi="Times New Roman" w:cs="Times New Roman"/>
           <w:sz w:val="28"/>
           <w:szCs w:val="28"/>
-        </w:rPr>
-        <w:t xml:space="preserve">Головними елементами робочого місця програміста є письмовий стіл і крісло. Основним робочим положенням є положення сидячи. Робоче місце для виконання робіт у положенні сидячи організується відповідно до </w:t>
+          <w:lang w:val="uk-UA"/>
+        </w:rPr>
+        <w:t xml:space="preserve">Головними елементами робочого місця програміста є письмовий стіл і крісло. </w:t>
+      </w:r>
+      <w:r>
+        <w:rPr>
+          <w:rFonts w:ascii="Times New Roman" w:hAnsi="Times New Roman" w:cs="Times New Roman"/>
+          <w:sz w:val="28"/>
+          <w:szCs w:val="28"/>
+        </w:rPr>
+        <w:t xml:space="preserve">Основним робочим положенням є положення сидячи. Робоче місце для виконання робіт у положенні сидячи організується відповідно </w:t>
+      </w:r>
+      <w:proofErr w:type="gramStart"/>
+      <w:r>
+        <w:rPr>
+          <w:rFonts w:ascii="Times New Roman" w:hAnsi="Times New Roman" w:cs="Times New Roman"/>
+          <w:sz w:val="28"/>
+          <w:szCs w:val="28"/>
+        </w:rPr>
+        <w:t>до</w:t>
+      </w:r>
+      <w:proofErr w:type="gramEnd"/>
+      <w:r>
+        <w:rPr>
+          <w:rFonts w:ascii="Times New Roman" w:hAnsi="Times New Roman" w:cs="Times New Roman"/>
+          <w:sz w:val="28"/>
+          <w:szCs w:val="28"/>
+        </w:rPr>
+        <w:t xml:space="preserve"> </w:t>
       </w:r>
       <w:r>
         <w:rPr>
@@ -4516,7 +4845,25 @@
           <w:sz w:val="28"/>
           <w:szCs w:val="28"/>
         </w:rPr>
-        <w:t>Робоча поза сидячи викликає мінімальне стомлення програміста. Раціональна планування робочого місця передбачає чіткий порядок і сталість розміщення предметів, засобів праці і документації. Те, що потрібно для виконання робіт частіше, розташовано в зоні легкої досяжності робочого простору.</w:t>
+        <w:t xml:space="preserve">Робоча поза сидячи викликає мінімальне стомлення програміста. Раціональна планування робочого місця передбачає чіткий порядок і сталість розміщення предметів, засобів праці і документації. Те, що потрібно для виконання робіт частіше, розташовано </w:t>
+      </w:r>
+      <w:proofErr w:type="gramStart"/>
+      <w:r>
+        <w:rPr>
+          <w:rFonts w:ascii="Times New Roman" w:hAnsi="Times New Roman" w:cs="Times New Roman"/>
+          <w:sz w:val="28"/>
+          <w:szCs w:val="28"/>
+        </w:rPr>
+        <w:t>в</w:t>
+      </w:r>
+      <w:proofErr w:type="gramEnd"/>
+      <w:r>
+        <w:rPr>
+          <w:rFonts w:ascii="Times New Roman" w:hAnsi="Times New Roman" w:cs="Times New Roman"/>
+          <w:sz w:val="28"/>
+          <w:szCs w:val="28"/>
+        </w:rPr>
+        <w:t xml:space="preserve"> зоні легкої досяжності робочого простору.</w:t>
       </w:r>
     </w:p>
     <w:p>
@@ -4537,7 +4884,25 @@
           <w:sz w:val="28"/>
           <w:szCs w:val="28"/>
         </w:rPr>
-        <w:t>Моторне поле - простір робочого місця, в якому можуть здійснюватися рухові дії людини.</w:t>
+        <w:t>Моторне поле - прості</w:t>
+      </w:r>
+      <w:proofErr w:type="gramStart"/>
+      <w:r>
+        <w:rPr>
+          <w:rFonts w:ascii="Times New Roman" w:hAnsi="Times New Roman" w:cs="Times New Roman"/>
+          <w:sz w:val="28"/>
+          <w:szCs w:val="28"/>
+        </w:rPr>
+        <w:t>р</w:t>
+      </w:r>
+      <w:proofErr w:type="gramEnd"/>
+      <w:r>
+        <w:rPr>
+          <w:rFonts w:ascii="Times New Roman" w:hAnsi="Times New Roman" w:cs="Times New Roman"/>
+          <w:sz w:val="28"/>
+          <w:szCs w:val="28"/>
+        </w:rPr>
+        <w:t xml:space="preserve"> робочого місця, в якому можуть здійснюватися рухові дії людини.</w:t>
       </w:r>
     </w:p>
     <w:p>
@@ -4558,7 +4923,25 @@
           <w:sz w:val="28"/>
           <w:szCs w:val="28"/>
         </w:rPr>
-        <w:t>Максимальна зона досяжності рук - це частина моторного поля робочого місця, обмеженого дугами, описуваними максимально витягнутими руками при русі їх в плечовому суглобі.</w:t>
+        <w:t xml:space="preserve">Максимальна зона досяжності рук - це частина моторного поля робочого місця, обмеженого дугами, описуваними максимально витягнутими руками при </w:t>
+      </w:r>
+      <w:proofErr w:type="gramStart"/>
+      <w:r>
+        <w:rPr>
+          <w:rFonts w:ascii="Times New Roman" w:hAnsi="Times New Roman" w:cs="Times New Roman"/>
+          <w:sz w:val="28"/>
+          <w:szCs w:val="28"/>
+        </w:rPr>
+        <w:t>рус</w:t>
+      </w:r>
+      <w:proofErr w:type="gramEnd"/>
+      <w:r>
+        <w:rPr>
+          <w:rFonts w:ascii="Times New Roman" w:hAnsi="Times New Roman" w:cs="Times New Roman"/>
+          <w:sz w:val="28"/>
+          <w:szCs w:val="28"/>
+        </w:rPr>
+        <w:t>і їх в плечовому суглобі.</w:t>
       </w:r>
     </w:p>
     <w:p>
@@ -4579,7 +4962,25 @@
           <w:sz w:val="28"/>
           <w:szCs w:val="28"/>
         </w:rPr>
-        <w:t>Оптимальна зона - частина моторного поля робочого місця, обмеженого дугами, описуваними передпліччями при русі в ліктьових суглобах з опорою в точці ліктя і з відносно нерухомим плечем.</w:t>
+        <w:t xml:space="preserve">Оптимальна зона - частина моторного поля робочого місця, обмеженого дугами, описуваними передпліччями при </w:t>
+      </w:r>
+      <w:proofErr w:type="gramStart"/>
+      <w:r>
+        <w:rPr>
+          <w:rFonts w:ascii="Times New Roman" w:hAnsi="Times New Roman" w:cs="Times New Roman"/>
+          <w:sz w:val="28"/>
+          <w:szCs w:val="28"/>
+        </w:rPr>
+        <w:t>рус</w:t>
+      </w:r>
+      <w:proofErr w:type="gramEnd"/>
+      <w:r>
+        <w:rPr>
+          <w:rFonts w:ascii="Times New Roman" w:hAnsi="Times New Roman" w:cs="Times New Roman"/>
+          <w:sz w:val="28"/>
+          <w:szCs w:val="28"/>
+        </w:rPr>
+        <w:t>і в ліктьових суглобах з опорою в точці ліктя і з відносно нерухомим плечем.</w:t>
       </w:r>
     </w:p>
     <w:p>
@@ -4748,7 +5149,25 @@
           <w:sz w:val="28"/>
           <w:szCs w:val="28"/>
         </w:rPr>
-        <w:t>Б - зона досяжності пальців при витягнутій руці;</w:t>
+        <w:t>Б - зона досяжності пальці</w:t>
+      </w:r>
+      <w:proofErr w:type="gramStart"/>
+      <w:r>
+        <w:rPr>
+          <w:rFonts w:ascii="Times New Roman" w:hAnsi="Times New Roman" w:cs="Times New Roman"/>
+          <w:sz w:val="28"/>
+          <w:szCs w:val="28"/>
+        </w:rPr>
+        <w:t>в</w:t>
+      </w:r>
+      <w:proofErr w:type="gramEnd"/>
+      <w:r>
+        <w:rPr>
+          <w:rFonts w:ascii="Times New Roman" w:hAnsi="Times New Roman" w:cs="Times New Roman"/>
+          <w:sz w:val="28"/>
+          <w:szCs w:val="28"/>
+        </w:rPr>
+        <w:t xml:space="preserve"> при витягнутій руці;</w:t>
       </w:r>
     </w:p>
     <w:p>
@@ -4766,13 +5185,23 @@
           <w:szCs w:val="28"/>
         </w:rPr>
       </w:pPr>
-      <w:r>
-        <w:rPr>
-          <w:rFonts w:ascii="Times New Roman" w:hAnsi="Times New Roman" w:cs="Times New Roman"/>
-          <w:sz w:val="28"/>
-          <w:szCs w:val="28"/>
-        </w:rPr>
-        <w:t>В - зона легкої досяжності долоні;</w:t>
+      <w:proofErr w:type="gramStart"/>
+      <w:r>
+        <w:rPr>
+          <w:rFonts w:ascii="Times New Roman" w:hAnsi="Times New Roman" w:cs="Times New Roman"/>
+          <w:sz w:val="28"/>
+          <w:szCs w:val="28"/>
+        </w:rPr>
+        <w:t>В</w:t>
+      </w:r>
+      <w:proofErr w:type="gramEnd"/>
+      <w:r>
+        <w:rPr>
+          <w:rFonts w:ascii="Times New Roman" w:hAnsi="Times New Roman" w:cs="Times New Roman"/>
+          <w:sz w:val="28"/>
+          <w:szCs w:val="28"/>
+        </w:rPr>
+        <w:t xml:space="preserve"> - зона легкої досяжності долоні;</w:t>
       </w:r>
     </w:p>
     <w:p>
@@ -4796,7 +5225,25 @@
           <w:sz w:val="28"/>
           <w:szCs w:val="28"/>
         </w:rPr>
-        <w:t>Г - оптимальний простір для грубої ручної роботи;</w:t>
+        <w:t>Г - оптимальний прості</w:t>
+      </w:r>
+      <w:proofErr w:type="gramStart"/>
+      <w:r>
+        <w:rPr>
+          <w:rFonts w:ascii="Times New Roman" w:hAnsi="Times New Roman" w:cs="Times New Roman"/>
+          <w:sz w:val="28"/>
+          <w:szCs w:val="28"/>
+        </w:rPr>
+        <w:t>р</w:t>
+      </w:r>
+      <w:proofErr w:type="gramEnd"/>
+      <w:r>
+        <w:rPr>
+          <w:rFonts w:ascii="Times New Roman" w:hAnsi="Times New Roman" w:cs="Times New Roman"/>
+          <w:sz w:val="28"/>
+          <w:szCs w:val="28"/>
+        </w:rPr>
+        <w:t xml:space="preserve"> для грубої ручної роботи;</w:t>
       </w:r>
     </w:p>
     <w:p>
@@ -4820,7 +5267,25 @@
           <w:sz w:val="28"/>
           <w:szCs w:val="28"/>
         </w:rPr>
-        <w:t>Д - оптимальний простір для тонкої ручної роботи.</w:t>
+        <w:t>Д - оптимальний прості</w:t>
+      </w:r>
+      <w:proofErr w:type="gramStart"/>
+      <w:r>
+        <w:rPr>
+          <w:rFonts w:ascii="Times New Roman" w:hAnsi="Times New Roman" w:cs="Times New Roman"/>
+          <w:sz w:val="28"/>
+          <w:szCs w:val="28"/>
+        </w:rPr>
+        <w:t>р</w:t>
+      </w:r>
+      <w:proofErr w:type="gramEnd"/>
+      <w:r>
+        <w:rPr>
+          <w:rFonts w:ascii="Times New Roman" w:hAnsi="Times New Roman" w:cs="Times New Roman"/>
+          <w:sz w:val="28"/>
+          <w:szCs w:val="28"/>
+        </w:rPr>
+        <w:t xml:space="preserve"> для тонкої ручної роботи.</w:t>
       </w:r>
     </w:p>
     <w:p>
@@ -4859,6 +5324,7 @@
           <w:szCs w:val="28"/>
         </w:rPr>
       </w:pPr>
+      <w:proofErr w:type="gramStart"/>
       <w:r>
         <w:rPr>
           <w:rFonts w:ascii="Times New Roman" w:hAnsi="Times New Roman" w:cs="Times New Roman"/>
@@ -4883,6 +5349,7 @@
         </w:rPr>
         <w:t xml:space="preserve"> розміщується в зоні а (в центрі);</w:t>
       </w:r>
+      <w:proofErr w:type="gramEnd"/>
     </w:p>
     <w:p>
       <w:pPr>
@@ -4913,7 +5380,25 @@
           <w:sz w:val="28"/>
           <w:szCs w:val="28"/>
         </w:rPr>
-        <w:t xml:space="preserve"> - в зоні г / д;</w:t>
+        <w:t xml:space="preserve"> - </w:t>
+      </w:r>
+      <w:proofErr w:type="gramStart"/>
+      <w:r>
+        <w:rPr>
+          <w:rFonts w:ascii="Times New Roman" w:hAnsi="Times New Roman" w:cs="Times New Roman"/>
+          <w:sz w:val="28"/>
+          <w:szCs w:val="28"/>
+        </w:rPr>
+        <w:t>в</w:t>
+      </w:r>
+      <w:proofErr w:type="gramEnd"/>
+      <w:r>
+        <w:rPr>
+          <w:rFonts w:ascii="Times New Roman" w:hAnsi="Times New Roman" w:cs="Times New Roman"/>
+          <w:sz w:val="28"/>
+          <w:szCs w:val="28"/>
+        </w:rPr>
+        <w:t xml:space="preserve"> зоні г / д;</w:t>
       </w:r>
     </w:p>
     <w:p>
@@ -4945,7 +5430,25 @@
           <w:sz w:val="28"/>
           <w:szCs w:val="28"/>
         </w:rPr>
-        <w:t xml:space="preserve"> розміщається в зоні б (зліва);</w:t>
+        <w:t xml:space="preserve"> розміщається </w:t>
+      </w:r>
+      <w:proofErr w:type="gramStart"/>
+      <w:r>
+        <w:rPr>
+          <w:rFonts w:ascii="Times New Roman" w:hAnsi="Times New Roman" w:cs="Times New Roman"/>
+          <w:sz w:val="28"/>
+          <w:szCs w:val="28"/>
+        </w:rPr>
+        <w:t>в</w:t>
+      </w:r>
+      <w:proofErr w:type="gramEnd"/>
+      <w:r>
+        <w:rPr>
+          <w:rFonts w:ascii="Times New Roman" w:hAnsi="Times New Roman" w:cs="Times New Roman"/>
+          <w:sz w:val="28"/>
+          <w:szCs w:val="28"/>
+        </w:rPr>
+        <w:t xml:space="preserve"> зоні б (зліва);</w:t>
       </w:r>
     </w:p>
     <w:p>
@@ -4977,7 +5480,25 @@
           <w:sz w:val="28"/>
           <w:szCs w:val="28"/>
         </w:rPr>
-        <w:t xml:space="preserve"> знаходиться в зоні а (справа);</w:t>
+        <w:t xml:space="preserve"> знаходиться </w:t>
+      </w:r>
+      <w:proofErr w:type="gramStart"/>
+      <w:r>
+        <w:rPr>
+          <w:rFonts w:ascii="Times New Roman" w:hAnsi="Times New Roman" w:cs="Times New Roman"/>
+          <w:sz w:val="28"/>
+          <w:szCs w:val="28"/>
+        </w:rPr>
+        <w:t>в</w:t>
+      </w:r>
+      <w:proofErr w:type="gramEnd"/>
+      <w:r>
+        <w:rPr>
+          <w:rFonts w:ascii="Times New Roman" w:hAnsi="Times New Roman" w:cs="Times New Roman"/>
+          <w:sz w:val="28"/>
+          <w:szCs w:val="28"/>
+        </w:rPr>
+        <w:t xml:space="preserve"> зоні а (справа);</w:t>
       </w:r>
     </w:p>
     <w:p>
@@ -5001,7 +5522,25 @@
           <w:sz w:val="28"/>
           <w:szCs w:val="28"/>
         </w:rPr>
-        <w:t xml:space="preserve">Документація (література і документація, необхідна при роботі) </w:t>
+        <w:t xml:space="preserve">Документація (література і документація, необхідна </w:t>
+      </w:r>
+      <w:proofErr w:type="gramStart"/>
+      <w:r>
+        <w:rPr>
+          <w:rFonts w:ascii="Times New Roman" w:hAnsi="Times New Roman" w:cs="Times New Roman"/>
+          <w:sz w:val="28"/>
+          <w:szCs w:val="28"/>
+        </w:rPr>
+        <w:t>при</w:t>
+      </w:r>
+      <w:proofErr w:type="gramEnd"/>
+      <w:r>
+        <w:rPr>
+          <w:rFonts w:ascii="Times New Roman" w:hAnsi="Times New Roman" w:cs="Times New Roman"/>
+          <w:sz w:val="28"/>
+          <w:szCs w:val="28"/>
+        </w:rPr>
+        <w:t xml:space="preserve"> роботі) </w:t>
       </w:r>
       <w:r>
         <w:rPr>
@@ -5126,7 +5665,25 @@
           <w:sz w:val="28"/>
           <w:szCs w:val="28"/>
         </w:rPr>
-        <w:t>исота столу повинна бути вибрана з урахуванням можливості сидіти вільно, в зручній позі, при необхідності спираючись на підлокітники;</w:t>
+        <w:t xml:space="preserve">исота столу повинна бути вибрана з урахуванням можливості сидіти вільно, в зручній позі, при необхідності спираючись на </w:t>
+      </w:r>
+      <w:proofErr w:type="gramStart"/>
+      <w:r>
+        <w:rPr>
+          <w:rFonts w:ascii="Times New Roman" w:hAnsi="Times New Roman" w:cs="Times New Roman"/>
+          <w:sz w:val="28"/>
+          <w:szCs w:val="28"/>
+        </w:rPr>
+        <w:t>п</w:t>
+      </w:r>
+      <w:proofErr w:type="gramEnd"/>
+      <w:r>
+        <w:rPr>
+          <w:rFonts w:ascii="Times New Roman" w:hAnsi="Times New Roman" w:cs="Times New Roman"/>
+          <w:sz w:val="28"/>
+          <w:szCs w:val="28"/>
+        </w:rPr>
+        <w:t>ідлокітники;</w:t>
       </w:r>
     </w:p>
     <w:p>
@@ -5150,7 +5707,25 @@
           <w:sz w:val="28"/>
           <w:szCs w:val="28"/>
         </w:rPr>
-        <w:t>Нижня частина столу повинна бути сконструйована так, щоб програміст міг зручно сидіти, н</w:t>
+        <w:t>Нижня частина столу повинна бути сконструйована так, щоб програмі</w:t>
+      </w:r>
+      <w:proofErr w:type="gramStart"/>
+      <w:r>
+        <w:rPr>
+          <w:rFonts w:ascii="Times New Roman" w:hAnsi="Times New Roman" w:cs="Times New Roman"/>
+          <w:sz w:val="28"/>
+          <w:szCs w:val="28"/>
+        </w:rPr>
+        <w:t>ст</w:t>
+      </w:r>
+      <w:proofErr w:type="gramEnd"/>
+      <w:r>
+        <w:rPr>
+          <w:rFonts w:ascii="Times New Roman" w:hAnsi="Times New Roman" w:cs="Times New Roman"/>
+          <w:sz w:val="28"/>
+          <w:szCs w:val="28"/>
+        </w:rPr>
+        <w:t xml:space="preserve"> міг зручно сидіти, н</w:t>
       </w:r>
       <w:r>
         <w:rPr>
@@ -5206,7 +5781,25 @@
           <w:sz w:val="28"/>
           <w:szCs w:val="28"/>
         </w:rPr>
-        <w:t xml:space="preserve"> столу повинна мати властивості, що виключають появу відблисків в полі зору програміста;</w:t>
+        <w:t xml:space="preserve"> столу повинна мати властивості, що виключають появу відблисків </w:t>
+      </w:r>
+      <w:proofErr w:type="gramStart"/>
+      <w:r>
+        <w:rPr>
+          <w:rFonts w:ascii="Times New Roman" w:hAnsi="Times New Roman" w:cs="Times New Roman"/>
+          <w:sz w:val="28"/>
+          <w:szCs w:val="28"/>
+        </w:rPr>
+        <w:t>в</w:t>
+      </w:r>
+      <w:proofErr w:type="gramEnd"/>
+      <w:r>
+        <w:rPr>
+          <w:rFonts w:ascii="Times New Roman" w:hAnsi="Times New Roman" w:cs="Times New Roman"/>
+          <w:sz w:val="28"/>
+          <w:szCs w:val="28"/>
+        </w:rPr>
+        <w:t xml:space="preserve"> полі зору програміста;</w:t>
       </w:r>
     </w:p>
     <w:p>
@@ -5230,7 +5823,25 @@
           <w:sz w:val="28"/>
           <w:szCs w:val="28"/>
         </w:rPr>
-        <w:t>Конструкція столу повинна передбачати наявність висувних ящиків (не менше 3 для зберігання документації, лістингів, канцелярських приналежностей, особистих речей).</w:t>
+        <w:t>Конструкція столу повинна передбачати наявність висувних ящикі</w:t>
+      </w:r>
+      <w:proofErr w:type="gramStart"/>
+      <w:r>
+        <w:rPr>
+          <w:rFonts w:ascii="Times New Roman" w:hAnsi="Times New Roman" w:cs="Times New Roman"/>
+          <w:sz w:val="28"/>
+          <w:szCs w:val="28"/>
+        </w:rPr>
+        <w:t>в</w:t>
+      </w:r>
+      <w:proofErr w:type="gramEnd"/>
+      <w:r>
+        <w:rPr>
+          <w:rFonts w:ascii="Times New Roman" w:hAnsi="Times New Roman" w:cs="Times New Roman"/>
+          <w:sz w:val="28"/>
+          <w:szCs w:val="28"/>
+        </w:rPr>
+        <w:t xml:space="preserve"> (не менше 3 для зберігання документації, лістингів, канцелярських приналежностей, особистих речей).</w:t>
       </w:r>
     </w:p>
     <w:p>
@@ -5295,6 +5906,7 @@
           <w:szCs w:val="28"/>
         </w:rPr>
       </w:pPr>
+      <w:proofErr w:type="gramStart"/>
       <w:r>
         <w:rPr>
           <w:rFonts w:ascii="Times New Roman" w:hAnsi="Times New Roman" w:cs="Times New Roman"/>
@@ -5302,7 +5914,16 @@
           <w:szCs w:val="28"/>
         </w:rPr>
         <w:lastRenderedPageBreak/>
-        <w:t>При роботі в положенні сидячи рекомендуються такі параметри робочого простору:</w:t>
+        <w:t>При</w:t>
+      </w:r>
+      <w:proofErr w:type="gramEnd"/>
+      <w:r>
+        <w:rPr>
+          <w:rFonts w:ascii="Times New Roman" w:hAnsi="Times New Roman" w:cs="Times New Roman"/>
+          <w:sz w:val="28"/>
+          <w:szCs w:val="28"/>
+        </w:rPr>
+        <w:t xml:space="preserve"> роботі в положенні сидячи рекомендуються такі параметри робочого простору:</w:t>
       </w:r>
     </w:p>
     <w:p>
@@ -5382,7 +6003,25 @@
           <w:sz w:val="28"/>
           <w:szCs w:val="28"/>
         </w:rPr>
-        <w:t>Висота робочої поверхні столу над підлогою 700-750 мм.</w:t>
+        <w:t xml:space="preserve">Висота робочої поверхні столу над </w:t>
+      </w:r>
+      <w:proofErr w:type="gramStart"/>
+      <w:r>
+        <w:rPr>
+          <w:rFonts w:ascii="Times New Roman" w:hAnsi="Times New Roman" w:cs="Times New Roman"/>
+          <w:sz w:val="28"/>
+          <w:szCs w:val="28"/>
+        </w:rPr>
+        <w:t>п</w:t>
+      </w:r>
+      <w:proofErr w:type="gramEnd"/>
+      <w:r>
+        <w:rPr>
+          <w:rFonts w:ascii="Times New Roman" w:hAnsi="Times New Roman" w:cs="Times New Roman"/>
+          <w:sz w:val="28"/>
+          <w:szCs w:val="28"/>
+        </w:rPr>
+        <w:t>ідлогою 700-750 мм.</w:t>
       </w:r>
     </w:p>
     <w:p>
@@ -5403,8 +6042,18 @@
           <w:sz w:val="28"/>
           <w:szCs w:val="28"/>
         </w:rPr>
-        <w:t>Оптимальними розмірами столу є:</w:t>
-      </w:r>
+        <w:t>Оптимальними розмірами столу</w:t>
+      </w:r>
+      <w:proofErr w:type="gramStart"/>
+      <w:r>
+        <w:rPr>
+          <w:rFonts w:ascii="Times New Roman" w:hAnsi="Times New Roman" w:cs="Times New Roman"/>
+          <w:sz w:val="28"/>
+          <w:szCs w:val="28"/>
+        </w:rPr>
+        <w:t xml:space="preserve"> є:</w:t>
+      </w:r>
+      <w:proofErr w:type="gramEnd"/>
     </w:p>
     <w:p>
       <w:pPr>
@@ -5497,7 +6146,25 @@
           <w:sz w:val="28"/>
           <w:szCs w:val="28"/>
         </w:rPr>
-        <w:t>Створення сприятливих умов праці і правильне естетичне оформлення робочих місць на виробництві має велике значення як для полегшення праці, так і для підвищення його привабливості, позитивно впливає на продуктивність праці. Забарвлення приміщень та меблів має сприяти створенню сприятливих умов для зорового сприйняття, гарного настрою. У службових приміщеннях, у яких виконується одноманітна розумова робота, що вимагає значної нервової напруги і великого зосередження, забарвлення повинн</w:t>
+        <w:t xml:space="preserve">Створення сприятливих умов праці і правильне естетичне оформлення робочих місць на виробництві має велике значення як для полегшення праці, так і для </w:t>
+      </w:r>
+      <w:proofErr w:type="gramStart"/>
+      <w:r>
+        <w:rPr>
+          <w:rFonts w:ascii="Times New Roman" w:hAnsi="Times New Roman" w:cs="Times New Roman"/>
+          <w:sz w:val="28"/>
+          <w:szCs w:val="28"/>
+        </w:rPr>
+        <w:t>п</w:t>
+      </w:r>
+      <w:proofErr w:type="gramEnd"/>
+      <w:r>
+        <w:rPr>
+          <w:rFonts w:ascii="Times New Roman" w:hAnsi="Times New Roman" w:cs="Times New Roman"/>
+          <w:sz w:val="28"/>
+          <w:szCs w:val="28"/>
+        </w:rPr>
+        <w:t>ідвищення його привабливості, позитивно впливає на продуктивність праці. Забарвлення приміщень та меблів має сприяти створенню сприятливих умов для зорового сприйняття, гарного настрою. У службових приміщеннях, у яких виконується одноманітна розумова робота, що вимагає значної нервової напруги і великого зосередження, забарвлення повинн</w:t>
       </w:r>
       <w:r>
         <w:rPr>
@@ -5514,8 +6181,18 @@
           <w:sz w:val="28"/>
           <w:szCs w:val="28"/>
         </w:rPr>
-        <w:t xml:space="preserve"> бути спокійних тонів - малонасичені відтінки холодного зеленого або блакитного кольорів</w:t>
-      </w:r>
+        <w:t xml:space="preserve"> бути спокійних тонів - малонасичені відтінки холодного зеленого або блакитного кольорі</w:t>
+      </w:r>
+      <w:proofErr w:type="gramStart"/>
+      <w:r>
+        <w:rPr>
+          <w:rFonts w:ascii="Times New Roman" w:hAnsi="Times New Roman" w:cs="Times New Roman"/>
+          <w:sz w:val="28"/>
+          <w:szCs w:val="28"/>
+        </w:rPr>
+        <w:t>в</w:t>
+      </w:r>
+      <w:proofErr w:type="gramEnd"/>
       <w:r>
         <w:rPr>
           <w:rFonts w:ascii="Times New Roman" w:hAnsi="Times New Roman" w:cs="Times New Roman"/>
@@ -5544,7 +6221,25 @@
           <w:sz w:val="28"/>
           <w:szCs w:val="28"/>
         </w:rPr>
-        <w:t>При розробці оптимальних умов праці програміста необхідно враховувати освітленість , шум і мікроклімат.</w:t>
+        <w:t>При розробці оптимальних умов праці програміста необхідно враховувати освітленість</w:t>
+      </w:r>
+      <w:proofErr w:type="gramStart"/>
+      <w:r>
+        <w:rPr>
+          <w:rFonts w:ascii="Times New Roman" w:hAnsi="Times New Roman" w:cs="Times New Roman"/>
+          <w:sz w:val="28"/>
+          <w:szCs w:val="28"/>
+        </w:rPr>
+        <w:t xml:space="preserve"> ,</w:t>
+      </w:r>
+      <w:proofErr w:type="gramEnd"/>
+      <w:r>
+        <w:rPr>
+          <w:rFonts w:ascii="Times New Roman" w:hAnsi="Times New Roman" w:cs="Times New Roman"/>
+          <w:sz w:val="28"/>
+          <w:szCs w:val="28"/>
+        </w:rPr>
+        <w:t xml:space="preserve"> шум і мікроклімат.</w:t>
       </w:r>
     </w:p>
     <w:p>
@@ -5565,7 +6260,43 @@
           <w:sz w:val="28"/>
           <w:szCs w:val="28"/>
         </w:rPr>
-        <w:t>Раціональне освітлення робочого місця є одним з найважливіших факторів, що впливають на ефективність трудової діяльності людини, що попереджають травматизм і професійні захворювання. Правильно організоване освітлення створює сприятливі умови праці, підвищує працездатність і продуктивність праці. Освітлення на робочому місці програміста повинно бути таким, щоб працівник міг без напруги зору виконувати свою роботу. Стомлюваність органів зору залежить від ряду причин:</w:t>
+        <w:t xml:space="preserve">Раціональне освітлення робочого місця є одним з найважливіших факторів, що впливають на ефективність трудової діяльності людини, що попереджають травматизм і професійні захворювання. Правильно організоване освітлення створює сприятливі умови праці, </w:t>
+      </w:r>
+      <w:proofErr w:type="gramStart"/>
+      <w:r>
+        <w:rPr>
+          <w:rFonts w:ascii="Times New Roman" w:hAnsi="Times New Roman" w:cs="Times New Roman"/>
+          <w:sz w:val="28"/>
+          <w:szCs w:val="28"/>
+        </w:rPr>
+        <w:t>п</w:t>
+      </w:r>
+      <w:proofErr w:type="gramEnd"/>
+      <w:r>
+        <w:rPr>
+          <w:rFonts w:ascii="Times New Roman" w:hAnsi="Times New Roman" w:cs="Times New Roman"/>
+          <w:sz w:val="28"/>
+          <w:szCs w:val="28"/>
+        </w:rPr>
+        <w:t>ідвищує працездатність і продуктивність праці. Освітлення на робочому місці програміста повинно бути таким, щоб працівник міг без напруги зору виконувати свою роботу. Стомлюваність органі</w:t>
+      </w:r>
+      <w:proofErr w:type="gramStart"/>
+      <w:r>
+        <w:rPr>
+          <w:rFonts w:ascii="Times New Roman" w:hAnsi="Times New Roman" w:cs="Times New Roman"/>
+          <w:sz w:val="28"/>
+          <w:szCs w:val="28"/>
+        </w:rPr>
+        <w:t>в зору</w:t>
+      </w:r>
+      <w:proofErr w:type="gramEnd"/>
+      <w:r>
+        <w:rPr>
+          <w:rFonts w:ascii="Times New Roman" w:hAnsi="Times New Roman" w:cs="Times New Roman"/>
+          <w:sz w:val="28"/>
+          <w:szCs w:val="28"/>
+        </w:rPr>
+        <w:t xml:space="preserve"> залежить від ряду причин:</w:t>
       </w:r>
     </w:p>
     <w:p>
@@ -5645,7 +6376,25 @@
           <w:sz w:val="28"/>
           <w:szCs w:val="28"/>
         </w:rPr>
-        <w:t>Неправильний напрямок світла.</w:t>
+        <w:t xml:space="preserve">Неправильний напрямок </w:t>
+      </w:r>
+      <w:proofErr w:type="gramStart"/>
+      <w:r>
+        <w:rPr>
+          <w:rFonts w:ascii="Times New Roman" w:hAnsi="Times New Roman" w:cs="Times New Roman"/>
+          <w:sz w:val="28"/>
+          <w:szCs w:val="28"/>
+        </w:rPr>
+        <w:t>св</w:t>
+      </w:r>
+      <w:proofErr w:type="gramEnd"/>
+      <w:r>
+        <w:rPr>
+          <w:rFonts w:ascii="Times New Roman" w:hAnsi="Times New Roman" w:cs="Times New Roman"/>
+          <w:sz w:val="28"/>
+          <w:szCs w:val="28"/>
+        </w:rPr>
+        <w:t>ітла.</w:t>
       </w:r>
     </w:p>
     <w:p>
@@ -5675,15 +6424,51 @@
           <w:sz w:val="28"/>
           <w:szCs w:val="28"/>
         </w:rPr>
-        <w:t>вання і різь в очах. Неправильний</w:t>
-      </w:r>
-      <w:r>
-        <w:rPr>
-          <w:rFonts w:ascii="Times New Roman" w:hAnsi="Times New Roman" w:cs="Times New Roman"/>
-          <w:sz w:val="28"/>
-          <w:szCs w:val="28"/>
-        </w:rPr>
-        <w:t xml:space="preserve"> напрям світла на робочому місці може створювати різкі тіні, відблиски, дезорієнтувати працюючого. Всі ці причини можуть привести до нещасного випадку або профзахворювань, тому настільки важливий правильний розрахунок освітленості.</w:t>
+        <w:t xml:space="preserve">вання і </w:t>
+      </w:r>
+      <w:proofErr w:type="gramStart"/>
+      <w:r>
+        <w:rPr>
+          <w:rFonts w:ascii="Times New Roman" w:hAnsi="Times New Roman" w:cs="Times New Roman"/>
+          <w:sz w:val="28"/>
+          <w:szCs w:val="28"/>
+        </w:rPr>
+        <w:t>р</w:t>
+      </w:r>
+      <w:proofErr w:type="gramEnd"/>
+      <w:r>
+        <w:rPr>
+          <w:rFonts w:ascii="Times New Roman" w:hAnsi="Times New Roman" w:cs="Times New Roman"/>
+          <w:sz w:val="28"/>
+          <w:szCs w:val="28"/>
+        </w:rPr>
+        <w:t>ізь в очах. Неправильний</w:t>
+      </w:r>
+      <w:r>
+        <w:rPr>
+          <w:rFonts w:ascii="Times New Roman" w:hAnsi="Times New Roman" w:cs="Times New Roman"/>
+          <w:sz w:val="28"/>
+          <w:szCs w:val="28"/>
+        </w:rPr>
+        <w:t xml:space="preserve"> напрям </w:t>
+      </w:r>
+      <w:proofErr w:type="gramStart"/>
+      <w:r>
+        <w:rPr>
+          <w:rFonts w:ascii="Times New Roman" w:hAnsi="Times New Roman" w:cs="Times New Roman"/>
+          <w:sz w:val="28"/>
+          <w:szCs w:val="28"/>
+        </w:rPr>
+        <w:t>св</w:t>
+      </w:r>
+      <w:proofErr w:type="gramEnd"/>
+      <w:r>
+        <w:rPr>
+          <w:rFonts w:ascii="Times New Roman" w:hAnsi="Times New Roman" w:cs="Times New Roman"/>
+          <w:sz w:val="28"/>
+          <w:szCs w:val="28"/>
+        </w:rPr>
+        <w:t>ітла на робочому місці може створювати різкі тіні, відблиски, дезорієнтувати працюючого. Всі ці причини можуть привести до нещасного випадку або профзахворювань, тому настільки важливий правильний розрахунок освітленості.</w:t>
       </w:r>
     </w:p>
     <w:p>
@@ -5705,7 +6490,25 @@
           <w:sz w:val="28"/>
           <w:szCs w:val="28"/>
         </w:rPr>
-        <w:t xml:space="preserve">Розрахунок освітленості робочого місця зводиться до вибору системи освітлення, визначенню необхідного числа світильників, їхнього типу і розміщення. </w:t>
+        <w:t xml:space="preserve">Розрахунок освітленості робочого місця зводиться до вибору системи освітлення, визначенню необхідного числа </w:t>
+      </w:r>
+      <w:proofErr w:type="gramStart"/>
+      <w:r>
+        <w:rPr>
+          <w:rFonts w:ascii="Times New Roman" w:hAnsi="Times New Roman" w:cs="Times New Roman"/>
+          <w:sz w:val="28"/>
+          <w:szCs w:val="28"/>
+        </w:rPr>
+        <w:t>св</w:t>
+      </w:r>
+      <w:proofErr w:type="gramEnd"/>
+      <w:r>
+        <w:rPr>
+          <w:rFonts w:ascii="Times New Roman" w:hAnsi="Times New Roman" w:cs="Times New Roman"/>
+          <w:sz w:val="28"/>
+          <w:szCs w:val="28"/>
+        </w:rPr>
+        <w:t xml:space="preserve">ітильників, їхнього типу і розміщення. </w:t>
       </w:r>
     </w:p>
     <w:p>
@@ -5823,8 +6626,18 @@
           <w:sz w:val="28"/>
           <w:szCs w:val="28"/>
         </w:rPr>
-        <w:t>оперативна пам'ять</w:t>
-      </w:r>
+        <w:t xml:space="preserve">оперативна </w:t>
+      </w:r>
+      <w:proofErr w:type="gramStart"/>
+      <w:r>
+        <w:rPr>
+          <w:rFonts w:ascii="Times New Roman" w:hAnsi="Times New Roman" w:cs="Times New Roman"/>
+          <w:sz w:val="28"/>
+          <w:szCs w:val="28"/>
+        </w:rPr>
+        <w:t>пам'ять</w:t>
+      </w:r>
+      <w:proofErr w:type="gramEnd"/>
       <w:r>
         <w:rPr>
           <w:rFonts w:ascii="Times New Roman" w:hAnsi="Times New Roman" w:cs="Times New Roman"/>
@@ -6354,7 +7167,14 @@
           <w:rFonts w:ascii="Times New Roman" w:hAnsi="Times New Roman"/>
           <w:sz w:val="28"/>
         </w:rPr>
-        <w:t xml:space="preserve">Рисунок 3 – </w:t>
+        <w:t>Рисунок 2</w:t>
+      </w:r>
+      <w:r>
+        <w:rPr>
+          <w:rFonts w:ascii="Times New Roman" w:hAnsi="Times New Roman"/>
+          <w:sz w:val="28"/>
+        </w:rPr>
+        <w:t xml:space="preserve"> – </w:t>
       </w:r>
       <w:r>
         <w:rPr>
@@ -6581,7 +7401,25 @@
           <w:sz w:val="28"/>
           <w:szCs w:val="28"/>
         </w:rPr>
-        <w:t>По спектральному складу світла вони близькі до денного, природного освітлення;</w:t>
+        <w:t xml:space="preserve">По спектральному складу </w:t>
+      </w:r>
+      <w:proofErr w:type="gramStart"/>
+      <w:r>
+        <w:rPr>
+          <w:rFonts w:ascii="Times New Roman" w:hAnsi="Times New Roman" w:cs="Times New Roman"/>
+          <w:sz w:val="28"/>
+          <w:szCs w:val="28"/>
+        </w:rPr>
+        <w:t>св</w:t>
+      </w:r>
+      <w:proofErr w:type="gramEnd"/>
+      <w:r>
+        <w:rPr>
+          <w:rFonts w:ascii="Times New Roman" w:hAnsi="Times New Roman" w:cs="Times New Roman"/>
+          <w:sz w:val="28"/>
+          <w:szCs w:val="28"/>
+        </w:rPr>
+        <w:t>ітла вони близькі до денного, природного освітлення;</w:t>
       </w:r>
     </w:p>
     <w:p>
@@ -6605,7 +7443,25 @@
           <w:sz w:val="28"/>
           <w:szCs w:val="28"/>
         </w:rPr>
-        <w:t>Мають підвищену світловіддач</w:t>
+        <w:t xml:space="preserve">Мають </w:t>
+      </w:r>
+      <w:proofErr w:type="gramStart"/>
+      <w:r>
+        <w:rPr>
+          <w:rFonts w:ascii="Times New Roman" w:hAnsi="Times New Roman" w:cs="Times New Roman"/>
+          <w:sz w:val="28"/>
+          <w:szCs w:val="28"/>
+        </w:rPr>
+        <w:t>п</w:t>
+      </w:r>
+      <w:proofErr w:type="gramEnd"/>
+      <w:r>
+        <w:rPr>
+          <w:rFonts w:ascii="Times New Roman" w:hAnsi="Times New Roman" w:cs="Times New Roman"/>
+          <w:sz w:val="28"/>
+          <w:szCs w:val="28"/>
+        </w:rPr>
+        <w:t>ідвищену світловіддач</w:t>
       </w:r>
       <w:r>
         <w:rPr>
@@ -6640,13 +7496,23 @@
           <w:szCs w:val="28"/>
         </w:rPr>
       </w:pPr>
-      <w:r>
-        <w:rPr>
-          <w:rFonts w:ascii="Times New Roman" w:hAnsi="Times New Roman" w:cs="Times New Roman"/>
-          <w:sz w:val="28"/>
-          <w:szCs w:val="28"/>
-        </w:rPr>
-        <w:t>Більш тривалий термін служби.</w:t>
+      <w:proofErr w:type="gramStart"/>
+      <w:r>
+        <w:rPr>
+          <w:rFonts w:ascii="Times New Roman" w:hAnsi="Times New Roman" w:cs="Times New Roman"/>
+          <w:sz w:val="28"/>
+          <w:szCs w:val="28"/>
+        </w:rPr>
+        <w:t>Б</w:t>
+      </w:r>
+      <w:proofErr w:type="gramEnd"/>
+      <w:r>
+        <w:rPr>
+          <w:rFonts w:ascii="Times New Roman" w:hAnsi="Times New Roman" w:cs="Times New Roman"/>
+          <w:sz w:val="28"/>
+          <w:szCs w:val="28"/>
+        </w:rPr>
+        <w:t>ільш тривалий термін служби.</w:t>
       </w:r>
     </w:p>
     <w:p>
@@ -6972,7 +7838,25 @@
           <w:sz w:val="28"/>
           <w:szCs w:val="28"/>
         </w:rPr>
-        <w:t>на роботах з підвищеною небезпекою — 1 раз на 3 місяці;</w:t>
+        <w:t xml:space="preserve">на роботах з </w:t>
+      </w:r>
+      <w:proofErr w:type="gramStart"/>
+      <w:r>
+        <w:rPr>
+          <w:rFonts w:ascii="Times New Roman" w:hAnsi="Times New Roman" w:cs="Times New Roman"/>
+          <w:sz w:val="28"/>
+          <w:szCs w:val="28"/>
+        </w:rPr>
+        <w:t>п</w:t>
+      </w:r>
+      <w:proofErr w:type="gramEnd"/>
+      <w:r>
+        <w:rPr>
+          <w:rFonts w:ascii="Times New Roman" w:hAnsi="Times New Roman" w:cs="Times New Roman"/>
+          <w:sz w:val="28"/>
+          <w:szCs w:val="28"/>
+        </w:rPr>
+        <w:t>ідвищеною небезпекою — 1 раз на 3 місяці;</w:t>
       </w:r>
     </w:p>
     <w:p>
@@ -6996,7 +7880,25 @@
           <w:sz w:val="28"/>
           <w:szCs w:val="28"/>
         </w:rPr>
-        <w:t>для решти робіт — 1 раз на 6 місяців.</w:t>
+        <w:t>для решти робіт — 1 раз на 6 місяці</w:t>
+      </w:r>
+      <w:proofErr w:type="gramStart"/>
+      <w:r>
+        <w:rPr>
+          <w:rFonts w:ascii="Times New Roman" w:hAnsi="Times New Roman" w:cs="Times New Roman"/>
+          <w:sz w:val="28"/>
+          <w:szCs w:val="28"/>
+        </w:rPr>
+        <w:t>в</w:t>
+      </w:r>
+      <w:proofErr w:type="gramEnd"/>
+      <w:r>
+        <w:rPr>
+          <w:rFonts w:ascii="Times New Roman" w:hAnsi="Times New Roman" w:cs="Times New Roman"/>
+          <w:sz w:val="28"/>
+          <w:szCs w:val="28"/>
+        </w:rPr>
+        <w:t>.</w:t>
       </w:r>
     </w:p>
     <w:p>
@@ -7031,13 +7933,15 @@
           <w:rFonts w:ascii="Times New Roman" w:hAnsi="Times New Roman" w:cs="Times New Roman"/>
           <w:sz w:val="28"/>
           <w:szCs w:val="28"/>
-        </w:rPr>
-      </w:pPr>
-      <w:r>
-        <w:rPr>
-          <w:rFonts w:ascii="Times New Roman" w:hAnsi="Times New Roman" w:cs="Times New Roman"/>
-          <w:sz w:val="28"/>
-          <w:szCs w:val="28"/>
+          <w:lang w:val="uk-UA"/>
+        </w:rPr>
+      </w:pPr>
+      <w:r>
+        <w:rPr>
+          <w:rFonts w:ascii="Times New Roman" w:hAnsi="Times New Roman" w:cs="Times New Roman"/>
+          <w:sz w:val="28"/>
+          <w:szCs w:val="28"/>
+          <w:lang w:val="uk-UA"/>
         </w:rPr>
         <w:t>при введенні в дію нових або переглянутих нормативно-правових актів з охорони праці, а також при внесенні змін та доповнень до них;</w:t>
       </w:r>
@@ -7046,6 +7950,7 @@
           <w:rFonts w:ascii="Times New Roman" w:hAnsi="Times New Roman" w:cs="Times New Roman"/>
           <w:sz w:val="28"/>
           <w:szCs w:val="28"/>
+          <w:lang w:val="uk-UA"/>
         </w:rPr>
         <w:br/>
         <w:t>при зміні технологічного процесу, заміні або модернізації устаткування, приладів та інструментів, вихідної сировини, матеріалів та інших факторів, що впливають на стан охорони праці;</w:t>
@@ -7096,7 +8001,25 @@
           <w:sz w:val="28"/>
           <w:szCs w:val="28"/>
         </w:rPr>
-        <w:t>при перерві в роботі виконавця робіт більш ніж на 30 календарних днів — для робіт з підвищеною небезпекою, а для решти робіт — понад 60 днів.</w:t>
+        <w:t xml:space="preserve">при перерві в роботі виконавця робіт більш ніж на 30 календарних днів — для робіт з </w:t>
+      </w:r>
+      <w:proofErr w:type="gramStart"/>
+      <w:r>
+        <w:rPr>
+          <w:rFonts w:ascii="Times New Roman" w:hAnsi="Times New Roman" w:cs="Times New Roman"/>
+          <w:sz w:val="28"/>
+          <w:szCs w:val="28"/>
+        </w:rPr>
+        <w:t>п</w:t>
+      </w:r>
+      <w:proofErr w:type="gramEnd"/>
+      <w:r>
+        <w:rPr>
+          <w:rFonts w:ascii="Times New Roman" w:hAnsi="Times New Roman" w:cs="Times New Roman"/>
+          <w:sz w:val="28"/>
+          <w:szCs w:val="28"/>
+        </w:rPr>
+        <w:t>ідвищеною небезпекою, а для решти робіт — понад 60 днів.</w:t>
       </w:r>
     </w:p>
     <w:p>
@@ -7138,7 +8061,25 @@
           <w:sz w:val="28"/>
           <w:szCs w:val="28"/>
         </w:rPr>
-        <w:t>при ліквідації аварії або стихійного лиха;</w:t>
+        <w:t xml:space="preserve">при </w:t>
+      </w:r>
+      <w:proofErr w:type="gramStart"/>
+      <w:r>
+        <w:rPr>
+          <w:rFonts w:ascii="Times New Roman" w:hAnsi="Times New Roman" w:cs="Times New Roman"/>
+          <w:sz w:val="28"/>
+          <w:szCs w:val="28"/>
+        </w:rPr>
+        <w:t>л</w:t>
+      </w:r>
+      <w:proofErr w:type="gramEnd"/>
+      <w:r>
+        <w:rPr>
+          <w:rFonts w:ascii="Times New Roman" w:hAnsi="Times New Roman" w:cs="Times New Roman"/>
+          <w:sz w:val="28"/>
+          <w:szCs w:val="28"/>
+        </w:rPr>
+        <w:t>іквідації аварії або стихійного лиха;</w:t>
       </w:r>
     </w:p>
     <w:p>
@@ -7162,7 +8103,43 @@
           <w:sz w:val="28"/>
           <w:szCs w:val="28"/>
         </w:rPr>
-        <w:t>при проведенні робіт, на які відповідно до законодавства оформлюються наряд-допуск, наказ або розпорядження.</w:t>
+        <w:t xml:space="preserve">при проведенні робіт, </w:t>
+      </w:r>
+      <w:proofErr w:type="gramStart"/>
+      <w:r>
+        <w:rPr>
+          <w:rFonts w:ascii="Times New Roman" w:hAnsi="Times New Roman" w:cs="Times New Roman"/>
+          <w:sz w:val="28"/>
+          <w:szCs w:val="28"/>
+        </w:rPr>
+        <w:t>на</w:t>
+      </w:r>
+      <w:proofErr w:type="gramEnd"/>
+      <w:r>
+        <w:rPr>
+          <w:rFonts w:ascii="Times New Roman" w:hAnsi="Times New Roman" w:cs="Times New Roman"/>
+          <w:sz w:val="28"/>
+          <w:szCs w:val="28"/>
+        </w:rPr>
+        <w:t xml:space="preserve"> </w:t>
+      </w:r>
+      <w:proofErr w:type="gramStart"/>
+      <w:r>
+        <w:rPr>
+          <w:rFonts w:ascii="Times New Roman" w:hAnsi="Times New Roman" w:cs="Times New Roman"/>
+          <w:sz w:val="28"/>
+          <w:szCs w:val="28"/>
+        </w:rPr>
+        <w:t>як</w:t>
+      </w:r>
+      <w:proofErr w:type="gramEnd"/>
+      <w:r>
+        <w:rPr>
+          <w:rFonts w:ascii="Times New Roman" w:hAnsi="Times New Roman" w:cs="Times New Roman"/>
+          <w:sz w:val="28"/>
+          <w:szCs w:val="28"/>
+        </w:rPr>
+        <w:t>і відповідно до законодавства оформлюються наряд-допуск, наказ або розпорядження.</w:t>
       </w:r>
     </w:p>
     <w:p>
@@ -7349,13 +8326,23 @@
           <w:szCs w:val="28"/>
         </w:rPr>
       </w:pPr>
-      <w:r>
-        <w:rPr>
-          <w:rFonts w:ascii="Times New Roman" w:hAnsi="Times New Roman" w:cs="Times New Roman"/>
-          <w:sz w:val="28"/>
-          <w:szCs w:val="28"/>
-        </w:rPr>
-        <w:t>піклуватися про особисту безпеку і здоров’я, а також про безпеку і здоров’я оточуючих людей у процесі виконання будь-яких робіт або під час знаходження на території підприємства;</w:t>
+      <w:proofErr w:type="gramStart"/>
+      <w:r>
+        <w:rPr>
+          <w:rFonts w:ascii="Times New Roman" w:hAnsi="Times New Roman" w:cs="Times New Roman"/>
+          <w:sz w:val="28"/>
+          <w:szCs w:val="28"/>
+        </w:rPr>
+        <w:t>п</w:t>
+      </w:r>
+      <w:proofErr w:type="gramEnd"/>
+      <w:r>
+        <w:rPr>
+          <w:rFonts w:ascii="Times New Roman" w:hAnsi="Times New Roman" w:cs="Times New Roman"/>
+          <w:sz w:val="28"/>
+          <w:szCs w:val="28"/>
+        </w:rPr>
+        <w:t>іклуватися про особисту безпеку і здоров’я, а також про безпеку і здоров’я оточуючих людей у процесі виконання будь-яких робіт або під час знаходження на території підприємства;</w:t>
       </w:r>
     </w:p>
     <w:p>
@@ -7379,7 +8366,25 @@
           <w:sz w:val="28"/>
           <w:szCs w:val="28"/>
         </w:rPr>
-        <w:t>знати і виконувати вимоги інструкцій з охорони праці і по видах робіт на своєму робочому місці;</w:t>
+        <w:t xml:space="preserve">знати і виконувати вимоги інструкцій з охорони праці і </w:t>
+      </w:r>
+      <w:proofErr w:type="gramStart"/>
+      <w:r>
+        <w:rPr>
+          <w:rFonts w:ascii="Times New Roman" w:hAnsi="Times New Roman" w:cs="Times New Roman"/>
+          <w:sz w:val="28"/>
+          <w:szCs w:val="28"/>
+        </w:rPr>
+        <w:t>по</w:t>
+      </w:r>
+      <w:proofErr w:type="gramEnd"/>
+      <w:r>
+        <w:rPr>
+          <w:rFonts w:ascii="Times New Roman" w:hAnsi="Times New Roman" w:cs="Times New Roman"/>
+          <w:sz w:val="28"/>
+          <w:szCs w:val="28"/>
+        </w:rPr>
+        <w:t xml:space="preserve"> видах робіт на своєму робочому місці;</w:t>
       </w:r>
     </w:p>
     <w:p>
@@ -7459,7 +8464,25 @@
           <w:sz w:val="28"/>
           <w:szCs w:val="28"/>
         </w:rPr>
-        <w:t>нати і виконувати Правила поводження з устаткуванням, інвентарем, користуватися технічним паспортом на устаткування;</w:t>
+        <w:t xml:space="preserve">нати і виконувати Правила поводження з устаткуванням, інвентарем, користуватися </w:t>
+      </w:r>
+      <w:proofErr w:type="gramStart"/>
+      <w:r>
+        <w:rPr>
+          <w:rFonts w:ascii="Times New Roman" w:hAnsi="Times New Roman" w:cs="Times New Roman"/>
+          <w:sz w:val="28"/>
+          <w:szCs w:val="28"/>
+        </w:rPr>
+        <w:t>техн</w:t>
+      </w:r>
+      <w:proofErr w:type="gramEnd"/>
+      <w:r>
+        <w:rPr>
+          <w:rFonts w:ascii="Times New Roman" w:hAnsi="Times New Roman" w:cs="Times New Roman"/>
+          <w:sz w:val="28"/>
+          <w:szCs w:val="28"/>
+        </w:rPr>
+        <w:t>ічним паспортом на устаткування;</w:t>
       </w:r>
     </w:p>
     <w:p>
@@ -7484,7 +8507,25 @@
           <w:szCs w:val="28"/>
         </w:rPr>
         <w:lastRenderedPageBreak/>
-        <w:t>знати і виконувати обов’язки з охорони праці, передбачені колективним договором ( трудовим договором), правилами внутрішнього трудового розпорядку підприємства, в тому числі:</w:t>
+        <w:t xml:space="preserve">знати і виконувати обов’язки з охорони праці, передбачені колективним договором ( трудовим договором), правилами внутрішнього трудового розпорядку </w:t>
+      </w:r>
+      <w:proofErr w:type="gramStart"/>
+      <w:r>
+        <w:rPr>
+          <w:rFonts w:ascii="Times New Roman" w:hAnsi="Times New Roman" w:cs="Times New Roman"/>
+          <w:sz w:val="28"/>
+          <w:szCs w:val="28"/>
+        </w:rPr>
+        <w:t>п</w:t>
+      </w:r>
+      <w:proofErr w:type="gramEnd"/>
+      <w:r>
+        <w:rPr>
+          <w:rFonts w:ascii="Times New Roman" w:hAnsi="Times New Roman" w:cs="Times New Roman"/>
+          <w:sz w:val="28"/>
+          <w:szCs w:val="28"/>
+        </w:rPr>
+        <w:t>ідприємства, в тому числі:</w:t>
       </w:r>
     </w:p>
     <w:p>
@@ -7556,7 +8597,25 @@
           <w:sz w:val="28"/>
           <w:szCs w:val="28"/>
         </w:rPr>
-        <w:t>не перебувати на роботі в неробочій час без відповідного розпорядження керівника;</w:t>
+        <w:t xml:space="preserve">не перебувати на роботі в неробочій час </w:t>
+      </w:r>
+      <w:proofErr w:type="gramStart"/>
+      <w:r>
+        <w:rPr>
+          <w:rFonts w:ascii="Times New Roman" w:hAnsi="Times New Roman" w:cs="Times New Roman"/>
+          <w:sz w:val="28"/>
+          <w:szCs w:val="28"/>
+        </w:rPr>
+        <w:t>без</w:t>
+      </w:r>
+      <w:proofErr w:type="gramEnd"/>
+      <w:r>
+        <w:rPr>
+          <w:rFonts w:ascii="Times New Roman" w:hAnsi="Times New Roman" w:cs="Times New Roman"/>
+          <w:sz w:val="28"/>
+          <w:szCs w:val="28"/>
+        </w:rPr>
+        <w:t xml:space="preserve"> відповідного розпорядження керівника;</w:t>
       </w:r>
     </w:p>
     <w:p>
@@ -7580,7 +8639,25 @@
           <w:sz w:val="28"/>
           <w:szCs w:val="28"/>
         </w:rPr>
-        <w:t>дотримуватись правил корпоративного поводження;</w:t>
+        <w:t xml:space="preserve">дотримуватись правил </w:t>
+      </w:r>
+      <w:proofErr w:type="gramStart"/>
+      <w:r>
+        <w:rPr>
+          <w:rFonts w:ascii="Times New Roman" w:hAnsi="Times New Roman" w:cs="Times New Roman"/>
+          <w:sz w:val="28"/>
+          <w:szCs w:val="28"/>
+        </w:rPr>
+        <w:t>корпоративного</w:t>
+      </w:r>
+      <w:proofErr w:type="gramEnd"/>
+      <w:r>
+        <w:rPr>
+          <w:rFonts w:ascii="Times New Roman" w:hAnsi="Times New Roman" w:cs="Times New Roman"/>
+          <w:sz w:val="28"/>
+          <w:szCs w:val="28"/>
+        </w:rPr>
+        <w:t xml:space="preserve"> поводження;</w:t>
       </w:r>
     </w:p>
     <w:p>
@@ -7652,7 +8729,25 @@
           <w:sz w:val="28"/>
           <w:szCs w:val="28"/>
         </w:rPr>
-        <w:t>перед початком роботи перевіряти справність устаткування, огороджень, інженерно-технічних засобів безпеки, інвентарю, засобів пожежогасіння;</w:t>
+        <w:t xml:space="preserve">перед початком роботи </w:t>
+      </w:r>
+      <w:proofErr w:type="gramStart"/>
+      <w:r>
+        <w:rPr>
+          <w:rFonts w:ascii="Times New Roman" w:hAnsi="Times New Roman" w:cs="Times New Roman"/>
+          <w:sz w:val="28"/>
+          <w:szCs w:val="28"/>
+        </w:rPr>
+        <w:t>перев</w:t>
+      </w:r>
+      <w:proofErr w:type="gramEnd"/>
+      <w:r>
+        <w:rPr>
+          <w:rFonts w:ascii="Times New Roman" w:hAnsi="Times New Roman" w:cs="Times New Roman"/>
+          <w:sz w:val="28"/>
+          <w:szCs w:val="28"/>
+        </w:rPr>
+        <w:t>іряти справність устаткування, огороджень, інженерно-технічних засобів безпеки, інвентарю, засобів пожежогасіння;</w:t>
       </w:r>
     </w:p>
     <w:p>
@@ -7676,7 +8771,25 @@
           <w:sz w:val="28"/>
           <w:szCs w:val="28"/>
         </w:rPr>
-        <w:t>співпрацювати з роботодавцем у справі організації безпечних і нешкідливих умов праці, особисто вживати можливих заходів щодо усунення будь-якої ситуації, що створює загрозу її життю чи здоров’ю або людям, які її оточують та навколишньому природному середовищу;</w:t>
+        <w:t xml:space="preserve">співпрацювати з роботодавцем у справі організації безпечних і нешкідливих умов праці, особисто вживати можливих заходів щодо усунення будь-якої ситуації, що створює загрозу її життю чи здоров’ю або людям, які її оточують та навколишньому </w:t>
+      </w:r>
+      <w:proofErr w:type="gramStart"/>
+      <w:r>
+        <w:rPr>
+          <w:rFonts w:ascii="Times New Roman" w:hAnsi="Times New Roman" w:cs="Times New Roman"/>
+          <w:sz w:val="28"/>
+          <w:szCs w:val="28"/>
+        </w:rPr>
+        <w:t>природному</w:t>
+      </w:r>
+      <w:proofErr w:type="gramEnd"/>
+      <w:r>
+        <w:rPr>
+          <w:rFonts w:ascii="Times New Roman" w:hAnsi="Times New Roman" w:cs="Times New Roman"/>
+          <w:sz w:val="28"/>
+          <w:szCs w:val="28"/>
+        </w:rPr>
+        <w:t xml:space="preserve"> середовищу;</w:t>
       </w:r>
     </w:p>
     <w:p>
@@ -7700,7 +8813,25 @@
           <w:sz w:val="28"/>
           <w:szCs w:val="28"/>
         </w:rPr>
-        <w:t>при виявленні недоліків чи небезпеки зобов’язана повідомляти безпосереднього керівника або іншу посадову особу.</w:t>
+        <w:t>при виявленні недолі</w:t>
+      </w:r>
+      <w:proofErr w:type="gramStart"/>
+      <w:r>
+        <w:rPr>
+          <w:rFonts w:ascii="Times New Roman" w:hAnsi="Times New Roman" w:cs="Times New Roman"/>
+          <w:sz w:val="28"/>
+          <w:szCs w:val="28"/>
+        </w:rPr>
+        <w:t>к</w:t>
+      </w:r>
+      <w:proofErr w:type="gramEnd"/>
+      <w:r>
+        <w:rPr>
+          <w:rFonts w:ascii="Times New Roman" w:hAnsi="Times New Roman" w:cs="Times New Roman"/>
+          <w:sz w:val="28"/>
+          <w:szCs w:val="28"/>
+        </w:rPr>
+        <w:t>ів чи небезпеки зобов’язана повідомляти безпосереднього керівника або іншу посадову особу.</w:t>
       </w:r>
     </w:p>
     <w:p>
@@ -7797,7 +8928,25 @@
           <w:szCs w:val="28"/>
         </w:rPr>
         <w:lastRenderedPageBreak/>
-        <w:t>забезпечити достатню рівномірність та постійність рівня освітленості у виробничих приміщеннях, щоб уникнути частої переадаптації органів зору;</w:t>
+        <w:t xml:space="preserve">забезпечити достатню </w:t>
+      </w:r>
+      <w:proofErr w:type="gramStart"/>
+      <w:r>
+        <w:rPr>
+          <w:rFonts w:ascii="Times New Roman" w:hAnsi="Times New Roman" w:cs="Times New Roman"/>
+          <w:sz w:val="28"/>
+          <w:szCs w:val="28"/>
+        </w:rPr>
+        <w:t>р</w:t>
+      </w:r>
+      <w:proofErr w:type="gramEnd"/>
+      <w:r>
+        <w:rPr>
+          <w:rFonts w:ascii="Times New Roman" w:hAnsi="Times New Roman" w:cs="Times New Roman"/>
+          <w:sz w:val="28"/>
+          <w:szCs w:val="28"/>
+        </w:rPr>
+        <w:t>івномірність та постійність рівня освітленості у виробничих приміщеннях, щоб уникнути частої переадаптації органів зору;</w:t>
       </w:r>
     </w:p>
     <w:p>
@@ -7845,7 +8994,25 @@
           <w:sz w:val="28"/>
           <w:szCs w:val="28"/>
         </w:rPr>
-        <w:t>не створювати на робочій поверхні різних та глибоких тіней (особливо рухомих);</w:t>
+        <w:t xml:space="preserve">не створювати на робочій поверхні </w:t>
+      </w:r>
+      <w:proofErr w:type="gramStart"/>
+      <w:r>
+        <w:rPr>
+          <w:rFonts w:ascii="Times New Roman" w:hAnsi="Times New Roman" w:cs="Times New Roman"/>
+          <w:sz w:val="28"/>
+          <w:szCs w:val="28"/>
+        </w:rPr>
+        <w:t>р</w:t>
+      </w:r>
+      <w:proofErr w:type="gramEnd"/>
+      <w:r>
+        <w:rPr>
+          <w:rFonts w:ascii="Times New Roman" w:hAnsi="Times New Roman" w:cs="Times New Roman"/>
+          <w:sz w:val="28"/>
+          <w:szCs w:val="28"/>
+        </w:rPr>
+        <w:t>ізних та глибоких тіней (особливо рухомих);</w:t>
       </w:r>
     </w:p>
     <w:p>
@@ -7893,7 +9060,25 @@
           <w:sz w:val="28"/>
           <w:szCs w:val="28"/>
         </w:rPr>
-        <w:t>не створювати небезпечних та шкідливих виробничих чинників (шум, теплові випромінювання, небезпека уражений струмом, пожежо- т</w:t>
+        <w:t>не створювати небезпечних та шкідливих виробничих чинників (шум, теплові випромінювання, небезпека уражений струмом, пожеж</w:t>
+      </w:r>
+      <w:proofErr w:type="gramStart"/>
+      <w:r>
+        <w:rPr>
+          <w:rFonts w:ascii="Times New Roman" w:hAnsi="Times New Roman" w:cs="Times New Roman"/>
+          <w:sz w:val="28"/>
+          <w:szCs w:val="28"/>
+        </w:rPr>
+        <w:t>о-</w:t>
+      </w:r>
+      <w:proofErr w:type="gramEnd"/>
+      <w:r>
+        <w:rPr>
+          <w:rFonts w:ascii="Times New Roman" w:hAnsi="Times New Roman" w:cs="Times New Roman"/>
+          <w:sz w:val="28"/>
+          <w:szCs w:val="28"/>
+        </w:rPr>
+        <w:t xml:space="preserve"> т</w:t>
       </w:r>
       <w:r>
         <w:rPr>
@@ -7933,7 +9118,25 @@
           <w:sz w:val="28"/>
           <w:szCs w:val="28"/>
         </w:rPr>
-        <w:t>повинно бути надійним і простим в експлуатації, економічним та естетичним.</w:t>
+        <w:t xml:space="preserve">повинно </w:t>
+      </w:r>
+      <w:proofErr w:type="gramStart"/>
+      <w:r>
+        <w:rPr>
+          <w:rFonts w:ascii="Times New Roman" w:hAnsi="Times New Roman" w:cs="Times New Roman"/>
+          <w:sz w:val="28"/>
+          <w:szCs w:val="28"/>
+        </w:rPr>
+        <w:t>бути надійним і простим</w:t>
+      </w:r>
+      <w:proofErr w:type="gramEnd"/>
+      <w:r>
+        <w:rPr>
+          <w:rFonts w:ascii="Times New Roman" w:hAnsi="Times New Roman" w:cs="Times New Roman"/>
+          <w:sz w:val="28"/>
+          <w:szCs w:val="28"/>
+        </w:rPr>
+        <w:t xml:space="preserve"> в експлуатації, економічним та естетичним.</w:t>
       </w:r>
     </w:p>
     <w:p>
@@ -9065,7 +10268,25 @@
           <w:sz w:val="28"/>
           <w:szCs w:val="28"/>
         </w:rPr>
-        <w:t>, добір матеріалів, вибір програмних засобів для його створення</w:t>
+        <w:t>, добі</w:t>
+      </w:r>
+      <w:proofErr w:type="gramStart"/>
+      <w:r>
+        <w:rPr>
+          <w:rFonts w:ascii="Times New Roman" w:hAnsi="Times New Roman" w:cs="Times New Roman"/>
+          <w:sz w:val="28"/>
+          <w:szCs w:val="28"/>
+        </w:rPr>
+        <w:t>р</w:t>
+      </w:r>
+      <w:proofErr w:type="gramEnd"/>
+      <w:r>
+        <w:rPr>
+          <w:rFonts w:ascii="Times New Roman" w:hAnsi="Times New Roman" w:cs="Times New Roman"/>
+          <w:sz w:val="28"/>
+          <w:szCs w:val="28"/>
+        </w:rPr>
+        <w:t xml:space="preserve"> матеріалів, вибір програмних засобів для його створення</w:t>
       </w:r>
       <w:r>
         <w:rPr>
@@ -9097,7 +10318,25 @@
           <w:sz w:val="28"/>
           <w:szCs w:val="28"/>
         </w:rPr>
-        <w:t>Створення окремих сторінок відповідно до структури, включення до них гіперпосилань</w:t>
+        <w:t xml:space="preserve">Створення окремих сторінок відповідно до структури, включення до них </w:t>
+      </w:r>
+      <w:proofErr w:type="gramStart"/>
+      <w:r>
+        <w:rPr>
+          <w:rFonts w:ascii="Times New Roman" w:hAnsi="Times New Roman" w:cs="Times New Roman"/>
+          <w:sz w:val="28"/>
+          <w:szCs w:val="28"/>
+        </w:rPr>
+        <w:t>г</w:t>
+      </w:r>
+      <w:proofErr w:type="gramEnd"/>
+      <w:r>
+        <w:rPr>
+          <w:rFonts w:ascii="Times New Roman" w:hAnsi="Times New Roman" w:cs="Times New Roman"/>
+          <w:sz w:val="28"/>
+          <w:szCs w:val="28"/>
+        </w:rPr>
+        <w:t>іперпосилань</w:t>
       </w:r>
       <w:r>
         <w:rPr>
@@ -9129,7 +10368,25 @@
           <w:sz w:val="28"/>
           <w:szCs w:val="28"/>
         </w:rPr>
-        <w:t>Тестування — перевірка та редагування веб-сайт</w:t>
+        <w:t xml:space="preserve">Тестування — </w:t>
+      </w:r>
+      <w:proofErr w:type="gramStart"/>
+      <w:r>
+        <w:rPr>
+          <w:rFonts w:ascii="Times New Roman" w:hAnsi="Times New Roman" w:cs="Times New Roman"/>
+          <w:sz w:val="28"/>
+          <w:szCs w:val="28"/>
+        </w:rPr>
+        <w:t>перев</w:t>
+      </w:r>
+      <w:proofErr w:type="gramEnd"/>
+      <w:r>
+        <w:rPr>
+          <w:rFonts w:ascii="Times New Roman" w:hAnsi="Times New Roman" w:cs="Times New Roman"/>
+          <w:sz w:val="28"/>
+          <w:szCs w:val="28"/>
+        </w:rPr>
+        <w:t>ірка та редагування веб-сайт</w:t>
       </w:r>
       <w:r>
         <w:rPr>
@@ -9211,13 +10468,23 @@
           <w:szCs w:val="28"/>
         </w:rPr>
       </w:pPr>
-      <w:r>
-        <w:rPr>
-          <w:rFonts w:ascii="Times New Roman" w:hAnsi="Times New Roman" w:cs="Times New Roman"/>
-          <w:sz w:val="28"/>
-          <w:szCs w:val="28"/>
-        </w:rPr>
-        <w:t>Підтримка — оновлення вмісту сайту.</w:t>
+      <w:proofErr w:type="gramStart"/>
+      <w:r>
+        <w:rPr>
+          <w:rFonts w:ascii="Times New Roman" w:hAnsi="Times New Roman" w:cs="Times New Roman"/>
+          <w:sz w:val="28"/>
+          <w:szCs w:val="28"/>
+        </w:rPr>
+        <w:t>П</w:t>
+      </w:r>
+      <w:proofErr w:type="gramEnd"/>
+      <w:r>
+        <w:rPr>
+          <w:rFonts w:ascii="Times New Roman" w:hAnsi="Times New Roman" w:cs="Times New Roman"/>
+          <w:sz w:val="28"/>
+          <w:szCs w:val="28"/>
+        </w:rPr>
+        <w:t>ідтримка — оновлення вмісту сайту.</w:t>
       </w:r>
     </w:p>
     <w:p>
@@ -9457,7 +10724,25 @@
           <w:sz w:val="28"/>
           <w:szCs w:val="28"/>
         </w:rPr>
-        <w:t>чи правильно працюють усі гіперпосилання;</w:t>
+        <w:t xml:space="preserve">чи правильно працюють усі </w:t>
+      </w:r>
+      <w:proofErr w:type="gramStart"/>
+      <w:r>
+        <w:rPr>
+          <w:rFonts w:ascii="Times New Roman" w:hAnsi="Times New Roman" w:cs="Times New Roman"/>
+          <w:sz w:val="28"/>
+          <w:szCs w:val="28"/>
+        </w:rPr>
+        <w:t>г</w:t>
+      </w:r>
+      <w:proofErr w:type="gramEnd"/>
+      <w:r>
+        <w:rPr>
+          <w:rFonts w:ascii="Times New Roman" w:hAnsi="Times New Roman" w:cs="Times New Roman"/>
+          <w:sz w:val="28"/>
+          <w:szCs w:val="28"/>
+        </w:rPr>
+        <w:t>іперпосилання;</w:t>
       </w:r>
     </w:p>
     <w:p>
@@ -9505,7 +10790,25 @@
           <w:sz w:val="28"/>
           <w:szCs w:val="28"/>
         </w:rPr>
-        <w:t>чи відкриваються при відкритті сторінок графічні зображення;</w:t>
+        <w:t xml:space="preserve">чи відкриваються </w:t>
+      </w:r>
+      <w:proofErr w:type="gramStart"/>
+      <w:r>
+        <w:rPr>
+          <w:rFonts w:ascii="Times New Roman" w:hAnsi="Times New Roman" w:cs="Times New Roman"/>
+          <w:sz w:val="28"/>
+          <w:szCs w:val="28"/>
+        </w:rPr>
+        <w:t>при</w:t>
+      </w:r>
+      <w:proofErr w:type="gramEnd"/>
+      <w:r>
+        <w:rPr>
+          <w:rFonts w:ascii="Times New Roman" w:hAnsi="Times New Roman" w:cs="Times New Roman"/>
+          <w:sz w:val="28"/>
+          <w:szCs w:val="28"/>
+        </w:rPr>
+        <w:t xml:space="preserve"> відкритті сторінок графічні зображення;</w:t>
       </w:r>
     </w:p>
     <w:p>
@@ -9631,7 +10934,25 @@
           <w:sz w:val="28"/>
           <w:szCs w:val="28"/>
         </w:rPr>
-        <w:t>на сервері організації, яка спеціалізується у наданні послуг розміщення сайтів користувачам Інтернету;</w:t>
+        <w:t xml:space="preserve">на сервері організації, яка </w:t>
+      </w:r>
+      <w:proofErr w:type="gramStart"/>
+      <w:r>
+        <w:rPr>
+          <w:rFonts w:ascii="Times New Roman" w:hAnsi="Times New Roman" w:cs="Times New Roman"/>
+          <w:sz w:val="28"/>
+          <w:szCs w:val="28"/>
+        </w:rPr>
+        <w:t>спец</w:t>
+      </w:r>
+      <w:proofErr w:type="gramEnd"/>
+      <w:r>
+        <w:rPr>
+          <w:rFonts w:ascii="Times New Roman" w:hAnsi="Times New Roman" w:cs="Times New Roman"/>
+          <w:sz w:val="28"/>
+          <w:szCs w:val="28"/>
+        </w:rPr>
+        <w:t>іалізується у наданні послуг розміщення сайтів користувачам Інтернету;</w:t>
       </w:r>
     </w:p>
     <w:p>
@@ -9658,7 +10979,25 @@
           <w:sz w:val="28"/>
           <w:szCs w:val="28"/>
         </w:rPr>
-        <w:t xml:space="preserve">на сервері, який надає послуги вільного і безкоштовного розміщення сайтів. </w:t>
+        <w:t>на сервері, який надає послуги вільного і безкоштовного розміщення сайті</w:t>
+      </w:r>
+      <w:proofErr w:type="gramStart"/>
+      <w:r>
+        <w:rPr>
+          <w:rFonts w:ascii="Times New Roman" w:hAnsi="Times New Roman" w:cs="Times New Roman"/>
+          <w:sz w:val="28"/>
+          <w:szCs w:val="28"/>
+        </w:rPr>
+        <w:t>в</w:t>
+      </w:r>
+      <w:proofErr w:type="gramEnd"/>
+      <w:r>
+        <w:rPr>
+          <w:rFonts w:ascii="Times New Roman" w:hAnsi="Times New Roman" w:cs="Times New Roman"/>
+          <w:sz w:val="28"/>
+          <w:szCs w:val="28"/>
+        </w:rPr>
+        <w:t xml:space="preserve">. </w:t>
       </w:r>
     </w:p>
     <w:p>
@@ -9925,7 +11264,25 @@
           <w:sz w:val="28"/>
           <w:szCs w:val="28"/>
         </w:rPr>
-        <w:t>декомпозиція завдання на підзадачі;</w:t>
+        <w:t xml:space="preserve">декомпозиція завдання на </w:t>
+      </w:r>
+      <w:proofErr w:type="gramStart"/>
+      <w:r>
+        <w:rPr>
+          <w:rFonts w:ascii="Times New Roman" w:hAnsi="Times New Roman" w:cs="Times New Roman"/>
+          <w:sz w:val="28"/>
+          <w:szCs w:val="28"/>
+        </w:rPr>
+        <w:t>п</w:t>
+      </w:r>
+      <w:proofErr w:type="gramEnd"/>
+      <w:r>
+        <w:rPr>
+          <w:rFonts w:ascii="Times New Roman" w:hAnsi="Times New Roman" w:cs="Times New Roman"/>
+          <w:sz w:val="28"/>
+          <w:szCs w:val="28"/>
+        </w:rPr>
+        <w:t>ідзадачі;</w:t>
       </w:r>
     </w:p>
     <w:p>
@@ -9949,7 +11306,25 @@
           <w:sz w:val="28"/>
           <w:szCs w:val="28"/>
         </w:rPr>
-        <w:t>вибір початкової підзадачі</w:t>
+        <w:t>вибі</w:t>
+      </w:r>
+      <w:proofErr w:type="gramStart"/>
+      <w:r>
+        <w:rPr>
+          <w:rFonts w:ascii="Times New Roman" w:hAnsi="Times New Roman" w:cs="Times New Roman"/>
+          <w:sz w:val="28"/>
+          <w:szCs w:val="28"/>
+        </w:rPr>
+        <w:t>р</w:t>
+      </w:r>
+      <w:proofErr w:type="gramEnd"/>
+      <w:r>
+        <w:rPr>
+          <w:rFonts w:ascii="Times New Roman" w:hAnsi="Times New Roman" w:cs="Times New Roman"/>
+          <w:sz w:val="28"/>
+          <w:szCs w:val="28"/>
+        </w:rPr>
+        <w:t xml:space="preserve"> початкової підзадачі</w:t>
       </w:r>
       <w:r>
         <w:rPr>
@@ -10140,13 +11515,7 @@
         <w:rPr>
           <w:szCs w:val="28"/>
         </w:rPr>
-        <w:t>) — широкомасштабне виробництво інформаційних товарів і послуг різного типу на базі найновіших ІТ-технологій</w:t>
-      </w:r>
-      <w:r>
-        <w:rPr>
-          <w:szCs w:val="28"/>
-        </w:rPr>
-        <w:t>.</w:t>
+        <w:t>) — широкомасштабне виробництво інформаційних товарів і послуг різного типу на базі найновіших ІТ-технологій.</w:t>
       </w:r>
     </w:p>
     <w:p>
@@ -10217,7 +11586,24 @@
           <w:sz w:val="28"/>
           <w:szCs w:val="28"/>
         </w:rPr>
-        <w:t>AngularJS — </w:t>
+        <w:t>AngularJS </w:t>
+      </w:r>
+      <w:r>
+        <w:rPr>
+          <w:rFonts w:ascii="Times New Roman" w:hAnsi="Times New Roman" w:cs="Times New Roman"/>
+          <w:sz w:val="28"/>
+          <w:szCs w:val="28"/>
+          <w:lang w:val="uk-UA"/>
+        </w:rPr>
+        <w:t>—</w:t>
+      </w:r>
+      <w:r>
+        <w:rPr>
+          <w:rFonts w:ascii="Times New Roman" w:hAnsi="Times New Roman" w:cs="Times New Roman"/>
+          <w:sz w:val="28"/>
+          <w:szCs w:val="28"/>
+        </w:rPr>
+        <w:t> </w:t>
       </w:r>
       <w:hyperlink r:id="rId15" w:tooltip="JavaScript" w:history="1">
         <w:r>
@@ -10234,6 +11620,7 @@
           <w:rFonts w:ascii="Times New Roman" w:hAnsi="Times New Roman" w:cs="Times New Roman"/>
           <w:sz w:val="28"/>
           <w:szCs w:val="28"/>
+          <w:lang w:val="uk-UA"/>
         </w:rPr>
         <w:t>-</w:t>
       </w:r>
@@ -10243,6 +11630,7 @@
             <w:rFonts w:ascii="Times New Roman" w:hAnsi="Times New Roman" w:cs="Times New Roman"/>
             <w:sz w:val="28"/>
             <w:szCs w:val="28"/>
+            <w:lang w:val="uk-UA"/>
           </w:rPr>
           <w:t>фреймворк</w:t>
         </w:r>
@@ -10253,7 +11641,24 @@
           <w:sz w:val="28"/>
           <w:szCs w:val="28"/>
         </w:rPr>
-        <w:t> з </w:t>
+        <w:t> </w:t>
+      </w:r>
+      <w:r>
+        <w:rPr>
+          <w:rFonts w:ascii="Times New Roman" w:hAnsi="Times New Roman" w:cs="Times New Roman"/>
+          <w:sz w:val="28"/>
+          <w:szCs w:val="28"/>
+          <w:lang w:val="uk-UA"/>
+        </w:rPr>
+        <w:t>з</w:t>
+      </w:r>
+      <w:r>
+        <w:rPr>
+          <w:rFonts w:ascii="Times New Roman" w:hAnsi="Times New Roman" w:cs="Times New Roman"/>
+          <w:sz w:val="28"/>
+          <w:szCs w:val="28"/>
+        </w:rPr>
+        <w:t> </w:t>
       </w:r>
       <w:hyperlink r:id="rId17" w:tooltip="Відкрите програмне забезпечення" w:history="1">
         <w:r>
@@ -10261,6 +11666,7 @@
             <w:rFonts w:ascii="Times New Roman" w:hAnsi="Times New Roman" w:cs="Times New Roman"/>
             <w:sz w:val="28"/>
             <w:szCs w:val="28"/>
+            <w:lang w:val="uk-UA"/>
           </w:rPr>
           <w:t>відкритим</w:t>
         </w:r>
@@ -10279,6 +11685,7 @@
             <w:rFonts w:ascii="Times New Roman" w:hAnsi="Times New Roman" w:cs="Times New Roman"/>
             <w:sz w:val="28"/>
             <w:szCs w:val="28"/>
+            <w:lang w:val="uk-UA"/>
           </w:rPr>
           <w:t>програмним кодом</w:t>
         </w:r>
@@ -10288,8 +11695,17 @@
           <w:rFonts w:ascii="Times New Roman" w:hAnsi="Times New Roman" w:cs="Times New Roman"/>
           <w:sz w:val="28"/>
           <w:szCs w:val="28"/>
-        </w:rPr>
-        <w:t>, який розробляє </w:t>
+          <w:lang w:val="uk-UA"/>
+        </w:rPr>
+        <w:t>, який розробляє</w:t>
+      </w:r>
+      <w:r>
+        <w:rPr>
+          <w:rFonts w:ascii="Times New Roman" w:hAnsi="Times New Roman" w:cs="Times New Roman"/>
+          <w:sz w:val="28"/>
+          <w:szCs w:val="28"/>
+        </w:rPr>
+        <w:t> </w:t>
       </w:r>
       <w:hyperlink r:id="rId19" w:tooltip="Google" w:history="1">
         <w:r>
@@ -10306,8 +11722,17 @@
           <w:rFonts w:ascii="Times New Roman" w:hAnsi="Times New Roman" w:cs="Times New Roman"/>
           <w:sz w:val="28"/>
           <w:szCs w:val="28"/>
-        </w:rPr>
-        <w:t>. Призначений для розробки </w:t>
+          <w:lang w:val="uk-UA"/>
+        </w:rPr>
+        <w:t>. Призначений для розробки</w:t>
+      </w:r>
+      <w:r>
+        <w:rPr>
+          <w:rFonts w:ascii="Times New Roman" w:hAnsi="Times New Roman" w:cs="Times New Roman"/>
+          <w:sz w:val="28"/>
+          <w:szCs w:val="28"/>
+        </w:rPr>
+        <w:t> </w:t>
       </w:r>
       <w:hyperlink r:id="rId20" w:tooltip="Single Page Application" w:history="1">
         <w:r>
@@ -10315,6 +11740,7 @@
             <w:rFonts w:ascii="Times New Roman" w:hAnsi="Times New Roman" w:cs="Times New Roman"/>
             <w:sz w:val="28"/>
             <w:szCs w:val="28"/>
+            <w:lang w:val="uk-UA"/>
           </w:rPr>
           <w:t xml:space="preserve">односторінкових </w:t>
         </w:r>
@@ -10323,6 +11749,7 @@
             <w:rFonts w:ascii="Times New Roman" w:hAnsi="Times New Roman" w:cs="Times New Roman"/>
             <w:sz w:val="28"/>
             <w:szCs w:val="28"/>
+            <w:lang w:val="uk-UA"/>
           </w:rPr>
           <w:lastRenderedPageBreak/>
           <w:t>додатків</w:t>
@@ -10333,8 +11760,17 @@
           <w:rFonts w:ascii="Times New Roman" w:hAnsi="Times New Roman" w:cs="Times New Roman"/>
           <w:sz w:val="28"/>
           <w:szCs w:val="28"/>
-        </w:rPr>
-        <w:t>, що складаються з одної </w:t>
+          <w:lang w:val="uk-UA"/>
+        </w:rPr>
+        <w:t>, що складаються з одної</w:t>
+      </w:r>
+      <w:r>
+        <w:rPr>
+          <w:rFonts w:ascii="Times New Roman" w:hAnsi="Times New Roman" w:cs="Times New Roman"/>
+          <w:sz w:val="28"/>
+          <w:szCs w:val="28"/>
+        </w:rPr>
+        <w:t> </w:t>
       </w:r>
       <w:hyperlink r:id="rId21" w:tooltip="HTML" w:history="1">
         <w:r>
@@ -10352,7 +11788,24 @@
           <w:sz w:val="28"/>
           <w:szCs w:val="28"/>
         </w:rPr>
-        <w:t> сторінки з </w:t>
+        <w:t> </w:t>
+      </w:r>
+      <w:r>
+        <w:rPr>
+          <w:rFonts w:ascii="Times New Roman" w:hAnsi="Times New Roman" w:cs="Times New Roman"/>
+          <w:sz w:val="28"/>
+          <w:szCs w:val="28"/>
+          <w:lang w:val="uk-UA"/>
+        </w:rPr>
+        <w:t>сторінки з</w:t>
+      </w:r>
+      <w:r>
+        <w:rPr>
+          <w:rFonts w:ascii="Times New Roman" w:hAnsi="Times New Roman" w:cs="Times New Roman"/>
+          <w:sz w:val="28"/>
+          <w:szCs w:val="28"/>
+        </w:rPr>
+        <w:t> </w:t>
       </w:r>
       <w:hyperlink r:id="rId22" w:tooltip="CSS" w:history="1">
         <w:r>
@@ -10370,7 +11823,24 @@
           <w:sz w:val="28"/>
           <w:szCs w:val="28"/>
         </w:rPr>
-        <w:t> і </w:t>
+        <w:t> </w:t>
+      </w:r>
+      <w:r>
+        <w:rPr>
+          <w:rFonts w:ascii="Times New Roman" w:hAnsi="Times New Roman" w:cs="Times New Roman"/>
+          <w:sz w:val="28"/>
+          <w:szCs w:val="28"/>
+          <w:lang w:val="uk-UA"/>
+        </w:rPr>
+        <w:t>і</w:t>
+      </w:r>
+      <w:r>
+        <w:rPr>
+          <w:rFonts w:ascii="Times New Roman" w:hAnsi="Times New Roman" w:cs="Times New Roman"/>
+          <w:sz w:val="28"/>
+          <w:szCs w:val="28"/>
+        </w:rPr>
+        <w:t> </w:t>
       </w:r>
       <w:hyperlink r:id="rId23" w:tooltip="JavaScript" w:history="1">
         <w:r>
@@ -10387,8 +11857,17 @@
           <w:rFonts w:ascii="Times New Roman" w:hAnsi="Times New Roman" w:cs="Times New Roman"/>
           <w:sz w:val="28"/>
           <w:szCs w:val="28"/>
-        </w:rPr>
-        <w:t>. Його мета — розширення браузерних </w:t>
+          <w:lang w:val="uk-UA"/>
+        </w:rPr>
+        <w:t xml:space="preserve">. </w:t>
+      </w:r>
+      <w:r>
+        <w:rPr>
+          <w:rFonts w:ascii="Times New Roman" w:hAnsi="Times New Roman" w:cs="Times New Roman"/>
+          <w:sz w:val="28"/>
+          <w:szCs w:val="28"/>
+        </w:rPr>
+        <w:t>Його мета — розширення браузерних </w:t>
       </w:r>
       <w:hyperlink r:id="rId24" w:tooltip="Веб-застосунок" w:history="1">
         <w:r>
@@ -10397,8 +11876,18 @@
             <w:sz w:val="28"/>
             <w:szCs w:val="28"/>
           </w:rPr>
-          <w:t>застосунків</w:t>
+          <w:t>застосункі</w:t>
         </w:r>
+        <w:proofErr w:type="gramStart"/>
+        <w:r>
+          <w:rPr>
+            <w:rFonts w:ascii="Times New Roman" w:hAnsi="Times New Roman" w:cs="Times New Roman"/>
+            <w:sz w:val="28"/>
+            <w:szCs w:val="28"/>
+          </w:rPr>
+          <w:t>в</w:t>
+        </w:r>
+        <w:proofErr w:type="gramEnd"/>
       </w:hyperlink>
       <w:r>
         <w:rPr>
@@ -10456,23 +11945,7 @@
           <w:sz w:val="28"/>
           <w:szCs w:val="28"/>
         </w:rPr>
-        <w:t>React</w:t>
-      </w:r>
-      <w:r>
-        <w:rPr>
-          <w:rFonts w:ascii="Times New Roman" w:hAnsi="Times New Roman" w:cs="Times New Roman"/>
-          <w:sz w:val="28"/>
-          <w:szCs w:val="28"/>
-        </w:rPr>
-        <w:t> </w:t>
-      </w:r>
-      <w:r>
-        <w:rPr>
-          <w:rFonts w:ascii="Times New Roman" w:hAnsi="Times New Roman" w:cs="Times New Roman"/>
-          <w:sz w:val="28"/>
-          <w:szCs w:val="28"/>
-        </w:rPr>
-        <w:t>— </w:t>
+        <w:t>React — </w:t>
       </w:r>
       <w:hyperlink r:id="rId26" w:tooltip="Відкрите програмне забезпечення" w:history="1">
         <w:r>
@@ -10544,7 +12017,25 @@
           <w:sz w:val="28"/>
           <w:szCs w:val="28"/>
         </w:rPr>
-        <w:t>, яка покликана вирішувати проблеми часткового оновлення вмісту </w:t>
+        <w:t xml:space="preserve">, яка </w:t>
+      </w:r>
+      <w:proofErr w:type="gramStart"/>
+      <w:r>
+        <w:rPr>
+          <w:rFonts w:ascii="Times New Roman" w:hAnsi="Times New Roman" w:cs="Times New Roman"/>
+          <w:sz w:val="28"/>
+          <w:szCs w:val="28"/>
+        </w:rPr>
+        <w:t>покликана</w:t>
+      </w:r>
+      <w:proofErr w:type="gramEnd"/>
+      <w:r>
+        <w:rPr>
+          <w:rFonts w:ascii="Times New Roman" w:hAnsi="Times New Roman" w:cs="Times New Roman"/>
+          <w:sz w:val="28"/>
+          <w:szCs w:val="28"/>
+        </w:rPr>
+        <w:t xml:space="preserve"> вирішувати проблеми часткового оновлення вмісту </w:t>
       </w:r>
       <w:hyperlink r:id="rId30" w:tooltip="Веб-сторінка" w:history="1">
         <w:r>
@@ -10710,7 +12201,25 @@
           <w:sz w:val="28"/>
           <w:szCs w:val="28"/>
         </w:rPr>
-        <w:t> для створення інтерфейсів користувача на основі моделей даних, через </w:t>
+        <w:t xml:space="preserve"> для створення інтерфейсів користувача </w:t>
+      </w:r>
+      <w:proofErr w:type="gramStart"/>
+      <w:r>
+        <w:rPr>
+          <w:rFonts w:ascii="Times New Roman" w:hAnsi="Times New Roman" w:cs="Times New Roman"/>
+          <w:sz w:val="28"/>
+          <w:szCs w:val="28"/>
+        </w:rPr>
+        <w:t>на</w:t>
+      </w:r>
+      <w:proofErr w:type="gramEnd"/>
+      <w:r>
+        <w:rPr>
+          <w:rFonts w:ascii="Times New Roman" w:hAnsi="Times New Roman" w:cs="Times New Roman"/>
+          <w:sz w:val="28"/>
+          <w:szCs w:val="28"/>
+        </w:rPr>
+        <w:t xml:space="preserve"> основі моделей даних, через </w:t>
       </w:r>
       <w:hyperlink r:id="rId37" w:tooltip="Реактивне програмування" w:history="1">
         <w:r>
@@ -10801,9 +12310,130 @@
           <w:sz w:val="28"/>
           <w:szCs w:val="28"/>
         </w:rPr>
-        <w:t> — це високопродуктивний веб-</w:t>
-      </w:r>
-      <w:hyperlink r:id="rId38" w:tooltip="Фреймворк" w:history="1">
+        <w:t> — це високопродуктивний ве</w:t>
+      </w:r>
+      <w:proofErr w:type="gramStart"/>
+      <w:r>
+        <w:rPr>
+          <w:rFonts w:ascii="Times New Roman" w:hAnsi="Times New Roman" w:cs="Times New Roman"/>
+          <w:sz w:val="28"/>
+          <w:szCs w:val="28"/>
+        </w:rPr>
+        <w:t>б-</w:t>
+      </w:r>
+      <w:proofErr w:type="gramEnd"/>
+      <w:r>
+        <w:fldChar w:fldCharType="begin"/>
+      </w:r>
+      <w:r>
+        <w:instrText xml:space="preserve"> HYPERLINK "https://uk.wikipedia.org/wiki/%D0%A4%D1%80%D0%B5%D0%B9%D0%BC%D0%B2%D0%BE%D1%80%D0%BA" \o "Фреймворк" </w:instrText>
+      </w:r>
+      <w:r>
+        <w:fldChar w:fldCharType="separate"/>
+      </w:r>
+      <w:r>
+        <w:rPr>
+          <w:rFonts w:ascii="Times New Roman" w:hAnsi="Times New Roman" w:cs="Times New Roman"/>
+          <w:sz w:val="28"/>
+          <w:szCs w:val="28"/>
+        </w:rPr>
+        <w:t>фреймворк</w:t>
+      </w:r>
+      <w:r>
+        <w:rPr>
+          <w:rFonts w:ascii="Times New Roman" w:hAnsi="Times New Roman" w:cs="Times New Roman"/>
+          <w:sz w:val="28"/>
+          <w:szCs w:val="28"/>
+        </w:rPr>
+        <w:fldChar w:fldCharType="end"/>
+      </w:r>
+      <w:r>
+        <w:rPr>
+          <w:rFonts w:ascii="Times New Roman" w:hAnsi="Times New Roman" w:cs="Times New Roman"/>
+          <w:sz w:val="28"/>
+          <w:szCs w:val="28"/>
+        </w:rPr>
+        <w:t>, написаний на </w:t>
+      </w:r>
+      <w:hyperlink r:id="rId38" w:tooltip="PHP" w:history="1">
+        <w:r>
+          <w:rPr>
+            <w:rFonts w:ascii="Times New Roman" w:hAnsi="Times New Roman" w:cs="Times New Roman"/>
+            <w:sz w:val="28"/>
+            <w:szCs w:val="28"/>
+          </w:rPr>
+          <w:t>PHP</w:t>
+        </w:r>
+      </w:hyperlink>
+      <w:r>
+        <w:rPr>
+          <w:rFonts w:ascii="Times New Roman" w:hAnsi="Times New Roman" w:cs="Times New Roman"/>
+          <w:sz w:val="28"/>
+          <w:szCs w:val="28"/>
+        </w:rPr>
+        <w:t>, реалізує парадигму модель-вид-контролер. Yii — скорочення від «Yes It Is!»;</w:t>
+      </w:r>
+    </w:p>
+    <w:p>
+      <w:pPr>
+        <w:pStyle w:val="a9"/>
+        <w:numPr>
+          <w:ilvl w:val="0"/>
+          <w:numId w:val="14"/>
+        </w:numPr>
+        <w:spacing w:after="0" w:line="360" w:lineRule="auto"/>
+        <w:jc w:val="both"/>
+        <w:rPr>
+          <w:rFonts w:ascii="Times New Roman" w:hAnsi="Times New Roman" w:cs="Times New Roman"/>
+          <w:sz w:val="28"/>
+          <w:szCs w:val="28"/>
+        </w:rPr>
+      </w:pPr>
+      <w:r>
+        <w:rPr>
+          <w:rFonts w:ascii="Times New Roman" w:hAnsi="Times New Roman" w:cs="Times New Roman"/>
+          <w:sz w:val="28"/>
+          <w:szCs w:val="28"/>
+        </w:rPr>
+        <w:t>Laravel — безкоштовний, з </w:t>
+      </w:r>
+      <w:hyperlink r:id="rId39" w:tooltip="Політика відкритого коду" w:history="1">
+        <w:r>
+          <w:rPr>
+            <w:rFonts w:ascii="Times New Roman" w:hAnsi="Times New Roman" w:cs="Times New Roman"/>
+            <w:sz w:val="28"/>
+            <w:szCs w:val="28"/>
+          </w:rPr>
+          <w:t>відкритим кодом</w:t>
+        </w:r>
+      </w:hyperlink>
+      <w:r>
+        <w:rPr>
+          <w:rFonts w:ascii="Times New Roman" w:hAnsi="Times New Roman" w:cs="Times New Roman"/>
+          <w:sz w:val="28"/>
+          <w:szCs w:val="28"/>
+        </w:rPr>
+        <w:t> </w:t>
+      </w:r>
+      <w:hyperlink r:id="rId40" w:tooltip="PHP" w:history="1">
+        <w:r>
+          <w:rPr>
+            <w:rFonts w:ascii="Times New Roman" w:hAnsi="Times New Roman" w:cs="Times New Roman"/>
+            <w:sz w:val="28"/>
+            <w:szCs w:val="28"/>
+          </w:rPr>
+          <w:t>PHP</w:t>
+        </w:r>
+      </w:hyperlink>
+      <w:r>
+        <w:rPr>
+          <w:rFonts w:ascii="Times New Roman" w:hAnsi="Times New Roman" w:cs="Times New Roman"/>
+          <w:sz w:val="28"/>
+          <w:szCs w:val="28"/>
+        </w:rPr>
+        <w:t>-</w:t>
+      </w:r>
+      <w:hyperlink r:id="rId41" w:tooltip="Фреймворк" w:history="1">
         <w:r>
           <w:rPr>
             <w:rFonts w:ascii="Times New Roman" w:hAnsi="Times New Roman" w:cs="Times New Roman"/>
@@ -10819,9 +12449,105 @@
           <w:sz w:val="28"/>
           <w:szCs w:val="28"/>
         </w:rPr>
-        <w:t>, написаний на </w:t>
-      </w:r>
-      <w:hyperlink r:id="rId39" w:tooltip="PHP" w:history="1">
+        <w:t xml:space="preserve">, створений Taylor Otwell і призначений для розробки веб-додатків </w:t>
+      </w:r>
+      <w:proofErr w:type="gramStart"/>
+      <w:r>
+        <w:rPr>
+          <w:rFonts w:ascii="Times New Roman" w:hAnsi="Times New Roman" w:cs="Times New Roman"/>
+          <w:sz w:val="28"/>
+          <w:szCs w:val="28"/>
+        </w:rPr>
+        <w:t>в</w:t>
+      </w:r>
+      <w:proofErr w:type="gramEnd"/>
+      <w:r>
+        <w:rPr>
+          <w:rFonts w:ascii="Times New Roman" w:hAnsi="Times New Roman" w:cs="Times New Roman"/>
+          <w:sz w:val="28"/>
+          <w:szCs w:val="28"/>
+        </w:rPr>
+        <w:t>ідповідно до </w:t>
+      </w:r>
+      <w:hyperlink r:id="rId42" w:tooltip="Архітектурні шаблони програмного забезпечення" w:history="1">
+        <w:r>
+          <w:rPr>
+            <w:rFonts w:ascii="Times New Roman" w:hAnsi="Times New Roman" w:cs="Times New Roman"/>
+            <w:sz w:val="28"/>
+            <w:szCs w:val="28"/>
+          </w:rPr>
+          <w:t>шаблону</w:t>
+        </w:r>
+      </w:hyperlink>
+      <w:r>
+        <w:rPr>
+          <w:rFonts w:ascii="Times New Roman" w:hAnsi="Times New Roman" w:cs="Times New Roman"/>
+          <w:sz w:val="28"/>
+          <w:szCs w:val="28"/>
+        </w:rPr>
+        <w:t> </w:t>
+      </w:r>
+      <w:hyperlink r:id="rId43" w:tooltip="Модель-вид-контролер" w:history="1">
+        <w:r>
+          <w:rPr>
+            <w:rFonts w:ascii="Times New Roman" w:hAnsi="Times New Roman" w:cs="Times New Roman"/>
+            <w:sz w:val="28"/>
+            <w:szCs w:val="28"/>
+          </w:rPr>
+          <w:t>model–view–controller</w:t>
+        </w:r>
+      </w:hyperlink>
+      <w:r>
+        <w:rPr>
+          <w:rFonts w:ascii="Times New Roman" w:hAnsi="Times New Roman" w:cs="Times New Roman"/>
+          <w:sz w:val="28"/>
+          <w:szCs w:val="28"/>
+        </w:rPr>
+        <w:t> (</w:t>
+      </w:r>
+      <w:hyperlink r:id="rId44" w:tooltip="MVC" w:history="1">
+        <w:r>
+          <w:rPr>
+            <w:rFonts w:ascii="Times New Roman" w:hAnsi="Times New Roman" w:cs="Times New Roman"/>
+            <w:sz w:val="28"/>
+            <w:szCs w:val="28"/>
+          </w:rPr>
+          <w:t>MVC</w:t>
+        </w:r>
+      </w:hyperlink>
+      <w:r>
+        <w:rPr>
+          <w:rFonts w:ascii="Times New Roman" w:hAnsi="Times New Roman" w:cs="Times New Roman"/>
+          <w:sz w:val="28"/>
+          <w:szCs w:val="28"/>
+        </w:rPr>
+        <w:t>);</w:t>
+      </w:r>
+    </w:p>
+    <w:p>
+      <w:pPr>
+        <w:pStyle w:val="a9"/>
+        <w:numPr>
+          <w:ilvl w:val="0"/>
+          <w:numId w:val="14"/>
+        </w:numPr>
+        <w:spacing w:after="0" w:line="360" w:lineRule="auto"/>
+        <w:jc w:val="both"/>
+        <w:rPr>
+          <w:rFonts w:ascii="Times New Roman" w:hAnsi="Times New Roman" w:cs="Times New Roman"/>
+          <w:sz w:val="28"/>
+          <w:szCs w:val="28"/>
+        </w:rPr>
+      </w:pPr>
+      <w:r>
+        <w:rPr>
+          <w:rFonts w:ascii="Times New Roman" w:hAnsi="Times New Roman" w:cs="Times New Roman"/>
+          <w:sz w:val="28"/>
+          <w:szCs w:val="28"/>
+        </w:rPr>
+        <w:t>Symfony — відкритий </w:t>
+      </w:r>
+      <w:hyperlink r:id="rId45" w:tooltip="PHP" w:history="1">
         <w:r>
           <w:rPr>
             <w:rFonts w:ascii="Times New Roman" w:hAnsi="Times New Roman" w:cs="Times New Roman"/>
@@ -10837,93 +12563,9 @@
           <w:sz w:val="28"/>
           <w:szCs w:val="28"/>
         </w:rPr>
-        <w:t>, реалізує парадигму </w:t>
-      </w:r>
-      <w:r>
-        <w:rPr>
-          <w:rFonts w:ascii="Times New Roman" w:hAnsi="Times New Roman" w:cs="Times New Roman"/>
-          <w:sz w:val="28"/>
-          <w:szCs w:val="28"/>
-        </w:rPr>
-        <w:t>модель-вид-контролер.</w:t>
-      </w:r>
-      <w:r>
-        <w:rPr>
-          <w:rFonts w:ascii="Times New Roman" w:hAnsi="Times New Roman" w:cs="Times New Roman"/>
-          <w:sz w:val="28"/>
-          <w:szCs w:val="28"/>
-        </w:rPr>
-        <w:t> Yii — скорочення від «Yes It Is!»</w:t>
-      </w:r>
-      <w:r>
-        <w:rPr>
-          <w:rFonts w:ascii="Times New Roman" w:hAnsi="Times New Roman" w:cs="Times New Roman"/>
-          <w:sz w:val="28"/>
-          <w:szCs w:val="28"/>
-        </w:rPr>
-        <w:t>;</w:t>
-      </w:r>
-    </w:p>
-    <w:p>
-      <w:pPr>
-        <w:pStyle w:val="a9"/>
-        <w:numPr>
-          <w:ilvl w:val="0"/>
-          <w:numId w:val="14"/>
-        </w:numPr>
-        <w:spacing w:after="0" w:line="360" w:lineRule="auto"/>
-        <w:jc w:val="both"/>
-        <w:rPr>
-          <w:rFonts w:ascii="Times New Roman" w:hAnsi="Times New Roman" w:cs="Times New Roman"/>
-          <w:sz w:val="28"/>
-          <w:szCs w:val="28"/>
-        </w:rPr>
-      </w:pPr>
-      <w:r>
-        <w:rPr>
-          <w:rFonts w:ascii="Times New Roman" w:hAnsi="Times New Roman" w:cs="Times New Roman"/>
-          <w:sz w:val="28"/>
-          <w:szCs w:val="28"/>
-        </w:rPr>
-        <w:t>Laravel — безкоштовний, з </w:t>
-      </w:r>
-      <w:hyperlink r:id="rId40" w:tooltip="Політика відкритого коду" w:history="1">
-        <w:r>
-          <w:rPr>
-            <w:rFonts w:ascii="Times New Roman" w:hAnsi="Times New Roman" w:cs="Times New Roman"/>
-            <w:sz w:val="28"/>
-            <w:szCs w:val="28"/>
-          </w:rPr>
-          <w:t>відкритим кодом</w:t>
-        </w:r>
-      </w:hyperlink>
-      <w:r>
-        <w:rPr>
-          <w:rFonts w:ascii="Times New Roman" w:hAnsi="Times New Roman" w:cs="Times New Roman"/>
-          <w:sz w:val="28"/>
-          <w:szCs w:val="28"/>
-        </w:rPr>
-        <w:t> </w:t>
-      </w:r>
-      <w:hyperlink r:id="rId41" w:tooltip="PHP" w:history="1">
-        <w:r>
-          <w:rPr>
-            <w:rFonts w:ascii="Times New Roman" w:hAnsi="Times New Roman" w:cs="Times New Roman"/>
-            <w:sz w:val="28"/>
-            <w:szCs w:val="28"/>
-          </w:rPr>
-          <w:t>PHP</w:t>
-        </w:r>
-      </w:hyperlink>
-      <w:r>
-        <w:rPr>
-          <w:rFonts w:ascii="Times New Roman" w:hAnsi="Times New Roman" w:cs="Times New Roman"/>
-          <w:sz w:val="28"/>
-          <w:szCs w:val="28"/>
-        </w:rPr>
         <w:t>-</w:t>
       </w:r>
-      <w:hyperlink r:id="rId42" w:tooltip="Фреймворк" w:history="1">
+      <w:hyperlink r:id="rId46" w:tooltip="Фреймворк" w:history="1">
         <w:r>
           <w:rPr>
             <w:rFonts w:ascii="Times New Roman" w:hAnsi="Times New Roman" w:cs="Times New Roman"/>
@@ -10939,16 +12581,16 @@
           <w:sz w:val="28"/>
           <w:szCs w:val="28"/>
         </w:rPr>
-        <w:t>, створений Taylor Otwell і призначений для розробки веб-додатків відповідно до </w:t>
-      </w:r>
-      <w:hyperlink r:id="rId43" w:tooltip="Архітектурні шаблони програмного забезпечення" w:history="1">
+        <w:t>, що реалізує концепцію </w:t>
+      </w:r>
+      <w:hyperlink r:id="rId47" w:tooltip="Модель-вид-контролер" w:history="1">
         <w:r>
           <w:rPr>
             <w:rFonts w:ascii="Times New Roman" w:hAnsi="Times New Roman" w:cs="Times New Roman"/>
             <w:sz w:val="28"/>
             <w:szCs w:val="28"/>
           </w:rPr>
-          <w:t>шаблону</w:t>
+          <w:t>модель-вид-контролер</w:t>
         </w:r>
       </w:hyperlink>
       <w:r>
@@ -10957,27 +12599,9 @@
           <w:sz w:val="28"/>
           <w:szCs w:val="28"/>
         </w:rPr>
-        <w:t> </w:t>
-      </w:r>
-      <w:hyperlink r:id="rId44" w:tooltip="Модель-вид-контролер" w:history="1">
-        <w:r>
-          <w:rPr>
-            <w:rFonts w:ascii="Times New Roman" w:hAnsi="Times New Roman" w:cs="Times New Roman"/>
-            <w:sz w:val="28"/>
-            <w:szCs w:val="28"/>
-          </w:rPr>
-          <w:t>model–view–controller</w:t>
-        </w:r>
-      </w:hyperlink>
-      <w:r>
-        <w:rPr>
-          <w:rFonts w:ascii="Times New Roman" w:hAnsi="Times New Roman" w:cs="Times New Roman"/>
-          <w:sz w:val="28"/>
-          <w:szCs w:val="28"/>
-        </w:rPr>
         <w:t> (</w:t>
       </w:r>
-      <w:hyperlink r:id="rId45" w:tooltip="MVC" w:history="1">
+      <w:hyperlink r:id="rId48" w:tooltip="MVC" w:history="1">
         <w:r>
           <w:rPr>
             <w:rFonts w:ascii="Times New Roman" w:hAnsi="Times New Roman" w:cs="Times New Roman"/>
@@ -10993,113 +12617,9 @@
           <w:sz w:val="28"/>
           <w:szCs w:val="28"/>
         </w:rPr>
-        <w:t>);</w:t>
-      </w:r>
-    </w:p>
-    <w:p>
-      <w:pPr>
-        <w:pStyle w:val="a9"/>
-        <w:numPr>
-          <w:ilvl w:val="0"/>
-          <w:numId w:val="14"/>
-        </w:numPr>
-        <w:spacing w:after="0" w:line="360" w:lineRule="auto"/>
-        <w:jc w:val="both"/>
-        <w:rPr>
-          <w:rFonts w:ascii="Times New Roman" w:hAnsi="Times New Roman" w:cs="Times New Roman"/>
-          <w:sz w:val="28"/>
-          <w:szCs w:val="28"/>
-        </w:rPr>
-      </w:pPr>
-      <w:r>
-        <w:rPr>
-          <w:rFonts w:ascii="Times New Roman" w:hAnsi="Times New Roman" w:cs="Times New Roman"/>
-          <w:sz w:val="28"/>
-          <w:szCs w:val="28"/>
-        </w:rPr>
-        <w:t>S</w:t>
-      </w:r>
-      <w:r>
-        <w:rPr>
-          <w:rFonts w:ascii="Times New Roman" w:hAnsi="Times New Roman" w:cs="Times New Roman"/>
-          <w:sz w:val="28"/>
-          <w:szCs w:val="28"/>
-        </w:rPr>
-        <w:t>ymfony — відкритий </w:t>
-      </w:r>
-      <w:hyperlink r:id="rId46" w:tooltip="PHP" w:history="1">
-        <w:r>
-          <w:rPr>
-            <w:rFonts w:ascii="Times New Roman" w:hAnsi="Times New Roman" w:cs="Times New Roman"/>
-            <w:sz w:val="28"/>
-            <w:szCs w:val="28"/>
-          </w:rPr>
-          <w:t>PHP</w:t>
-        </w:r>
-      </w:hyperlink>
-      <w:r>
-        <w:rPr>
-          <w:rFonts w:ascii="Times New Roman" w:hAnsi="Times New Roman" w:cs="Times New Roman"/>
-          <w:sz w:val="28"/>
-          <w:szCs w:val="28"/>
-        </w:rPr>
-        <w:t>-</w:t>
-      </w:r>
-      <w:hyperlink r:id="rId47" w:tooltip="Фреймворк" w:history="1">
-        <w:r>
-          <w:rPr>
-            <w:rFonts w:ascii="Times New Roman" w:hAnsi="Times New Roman" w:cs="Times New Roman"/>
-            <w:sz w:val="28"/>
-            <w:szCs w:val="28"/>
-          </w:rPr>
-          <w:t>фреймворк</w:t>
-        </w:r>
-      </w:hyperlink>
-      <w:r>
-        <w:rPr>
-          <w:rFonts w:ascii="Times New Roman" w:hAnsi="Times New Roman" w:cs="Times New Roman"/>
-          <w:sz w:val="28"/>
-          <w:szCs w:val="28"/>
-        </w:rPr>
-        <w:t>, що реалізує концепцію </w:t>
-      </w:r>
-      <w:hyperlink r:id="rId48" w:tooltip="Модель-вид-контролер" w:history="1">
-        <w:r>
-          <w:rPr>
-            <w:rFonts w:ascii="Times New Roman" w:hAnsi="Times New Roman" w:cs="Times New Roman"/>
-            <w:sz w:val="28"/>
-            <w:szCs w:val="28"/>
-          </w:rPr>
-          <w:t>модель-вид-контролер</w:t>
-        </w:r>
-      </w:hyperlink>
-      <w:r>
-        <w:rPr>
-          <w:rFonts w:ascii="Times New Roman" w:hAnsi="Times New Roman" w:cs="Times New Roman"/>
-          <w:sz w:val="28"/>
-          <w:szCs w:val="28"/>
-        </w:rPr>
-        <w:t> (</w:t>
-      </w:r>
-      <w:hyperlink r:id="rId49" w:tooltip="MVC" w:history="1">
-        <w:r>
-          <w:rPr>
-            <w:rFonts w:ascii="Times New Roman" w:hAnsi="Times New Roman" w:cs="Times New Roman"/>
-            <w:sz w:val="28"/>
-            <w:szCs w:val="28"/>
-          </w:rPr>
-          <w:t>MVC</w:t>
-        </w:r>
-      </w:hyperlink>
-      <w:r>
-        <w:rPr>
-          <w:rFonts w:ascii="Times New Roman" w:hAnsi="Times New Roman" w:cs="Times New Roman"/>
-          <w:sz w:val="28"/>
-          <w:szCs w:val="28"/>
-        </w:rPr>
         <w:t>) та автоматизовує найзагальніші веб-задачі, являє собою широконалаштовну систему пов'язаних </w:t>
       </w:r>
-      <w:hyperlink r:id="rId50" w:tooltip="Клас (програмування)" w:history="1">
+      <w:hyperlink r:id="rId49" w:tooltip="Клас (програмування)" w:history="1">
         <w:r>
           <w:rPr>
             <w:rFonts w:ascii="Times New Roman" w:hAnsi="Times New Roman" w:cs="Times New Roman"/>
@@ -11117,7 +12637,7 @@
         </w:rPr>
         <w:t> і призначений для розробки та керування </w:t>
       </w:r>
-      <w:hyperlink r:id="rId51" w:tooltip="Веб-застосунок" w:history="1">
+      <w:hyperlink r:id="rId50" w:tooltip="Веб-застосунок" w:history="1">
         <w:r>
           <w:rPr>
             <w:rFonts w:ascii="Times New Roman" w:hAnsi="Times New Roman" w:cs="Times New Roman"/>
@@ -11143,7 +12663,7 @@
         </w:rPr>
         <w:t xml:space="preserve"> </w:t>
       </w:r>
-      <w:hyperlink r:id="rId52" w:tooltip="Веб-сайт" w:history="1">
+      <w:hyperlink r:id="rId51" w:tooltip="Веб-сайт" w:history="1">
         <w:r>
           <w:rPr>
             <w:rFonts w:ascii="Times New Roman" w:hAnsi="Times New Roman" w:cs="Times New Roman"/>
@@ -11161,7 +12681,7 @@
         </w:rPr>
         <w:t> першоі версії symfony-project.com був запущений </w:t>
       </w:r>
-      <w:hyperlink r:id="rId53" w:tooltip="18" w:history="1">
+      <w:hyperlink r:id="rId52" w:tooltip="18" w:history="1">
         <w:r>
           <w:rPr>
             <w:rFonts w:ascii="Times New Roman" w:hAnsi="Times New Roman" w:cs="Times New Roman"/>
@@ -11179,7 +12699,7 @@
         </w:rPr>
         <w:t> </w:t>
       </w:r>
-      <w:hyperlink r:id="rId54" w:tooltip="Жовтень" w:history="1">
+      <w:hyperlink r:id="rId53" w:tooltip="Жовтень" w:history="1">
         <w:r>
           <w:rPr>
             <w:rFonts w:ascii="Times New Roman" w:hAnsi="Times New Roman" w:cs="Times New Roman"/>
@@ -11197,7 +12717,7 @@
         </w:rPr>
         <w:t> </w:t>
       </w:r>
-      <w:hyperlink r:id="rId55" w:tooltip="2005" w:history="1">
+      <w:hyperlink r:id="rId54" w:tooltip="2005" w:history="1">
         <w:r>
           <w:rPr>
             <w:rFonts w:ascii="Times New Roman" w:hAnsi="Times New Roman" w:cs="Times New Roman"/>
@@ -11223,7 +12743,7 @@
           <w:rFonts w:eastAsia="Times New Roman"/>
           <w:sz w:val="28"/>
           <w:szCs w:val="28"/>
-          <w:lang w:val="en-US" w:eastAsia="ru-RU"/>
+          <w:lang w:val="ru-RU" w:eastAsia="ru-RU"/>
         </w:rPr>
       </w:pPr>
       <w:r>
@@ -11371,7 +12891,7 @@
           <w:b/>
           <w:noProof/>
           <w:szCs w:val="28"/>
-          <w:lang w:val="en-US"/>
+          <w:lang w:val="ru-RU"/>
         </w:rPr>
       </w:pPr>
       <w:r>
@@ -11386,32 +12906,409 @@
     <w:p>
       <w:pPr>
         <w:pStyle w:val="14"/>
+        <w:ind w:left="-425" w:firstLine="567"/>
+        <w:rPr>
+          <w:szCs w:val="28"/>
+        </w:rPr>
+      </w:pPr>
+      <w:r>
+        <w:rPr>
+          <w:szCs w:val="28"/>
+        </w:rPr>
+        <w:t>Для початку було спроектовано базу даних.</w:t>
+      </w:r>
+    </w:p>
+    <w:p>
+      <w:pPr>
+        <w:pStyle w:val="14"/>
+        <w:ind w:left="-425" w:firstLine="567"/>
+        <w:rPr>
+          <w:szCs w:val="28"/>
+        </w:rPr>
+      </w:pPr>
+      <w:r>
+        <w:rPr>
+          <w:szCs w:val="28"/>
+        </w:rPr>
+        <w:t>База даних</w:t>
+      </w:r>
+      <w:r>
+        <w:rPr>
+          <w:szCs w:val="28"/>
+        </w:rPr>
+        <w:t xml:space="preserve"> була розміщена на сервері </w:t>
+      </w:r>
+      <w:r>
+        <w:rPr>
+          <w:szCs w:val="28"/>
+        </w:rPr>
+        <w:t xml:space="preserve">Open Server </w:t>
+      </w:r>
+      <w:r>
+        <w:rPr>
+          <w:szCs w:val="28"/>
+        </w:rPr>
+        <w:t xml:space="preserve">та створена за допомогою сервісу </w:t>
+      </w:r>
+      <w:r>
+        <w:rPr>
+          <w:szCs w:val="28"/>
+        </w:rPr>
+        <w:t>PhpMyAdmin(</w:t>
+      </w:r>
+      <w:r>
+        <w:rPr>
+          <w:szCs w:val="28"/>
+          <w:lang w:val="en-US"/>
+        </w:rPr>
+        <w:t>M</w:t>
+      </w:r>
+      <w:r>
+        <w:rPr>
+          <w:szCs w:val="28"/>
+        </w:rPr>
+        <w:t xml:space="preserve">y </w:t>
+      </w:r>
+      <w:r>
+        <w:rPr>
+          <w:szCs w:val="28"/>
+          <w:lang w:val="en-US"/>
+        </w:rPr>
+        <w:t>S</w:t>
+      </w:r>
+      <w:r>
+        <w:rPr>
+          <w:szCs w:val="28"/>
+        </w:rPr>
+        <w:t>ql)</w:t>
+      </w:r>
+      <w:r>
+        <w:rPr>
+          <w:szCs w:val="28"/>
+          <w:lang w:val="ru-RU"/>
+        </w:rPr>
+        <w:t>.</w:t>
+      </w:r>
+      <w:r>
+        <w:rPr>
+          <w:szCs w:val="28"/>
+        </w:rPr>
+        <w:t xml:space="preserve"> База даних була приведена до першої, другої та третьої нормальних форм. Також у базі даних були виставлені зв’язки між табличками.</w:t>
+      </w:r>
+    </w:p>
+    <w:p>
+      <w:pPr>
+        <w:pStyle w:val="14"/>
+        <w:ind w:left="-426" w:firstLine="568"/>
+        <w:jc w:val="left"/>
+        <w:rPr>
+          <w:noProof/>
+          <w:szCs w:val="28"/>
+          <w:lang w:val="ru-RU"/>
+        </w:rPr>
+      </w:pPr>
+      <w:r>
+        <w:rPr>
+          <w:noProof/>
+          <w:szCs w:val="28"/>
+          <w:lang w:val="ru-RU"/>
+        </w:rPr>
+        <w:t xml:space="preserve">Веб-сервіс було розроблено з базового шаблону </w:t>
+      </w:r>
+      <w:r>
+        <w:rPr>
+          <w:noProof/>
+          <w:szCs w:val="28"/>
+          <w:lang w:val="en-US"/>
+        </w:rPr>
+        <w:t>Yii</w:t>
+      </w:r>
+      <w:r>
+        <w:rPr>
+          <w:noProof/>
+          <w:szCs w:val="28"/>
+          <w:lang w:val="ru-RU"/>
+        </w:rPr>
+        <w:t>2.</w:t>
+      </w:r>
+      <w:r>
+        <w:rPr>
+          <w:noProof/>
+          <w:szCs w:val="28"/>
+        </w:rPr>
+        <w:t xml:space="preserve"> Сервіс був розміщений на локальному сервері </w:t>
+      </w:r>
+      <w:r>
+        <w:rPr>
+          <w:noProof/>
+          <w:szCs w:val="28"/>
+          <w:lang w:val="en-US"/>
+        </w:rPr>
+        <w:t>Open</w:t>
+      </w:r>
+      <w:r>
+        <w:rPr>
+          <w:noProof/>
+          <w:szCs w:val="28"/>
+          <w:lang w:val="ru-RU"/>
+        </w:rPr>
+        <w:t xml:space="preserve"> </w:t>
+      </w:r>
+      <w:r>
+        <w:rPr>
+          <w:noProof/>
+          <w:szCs w:val="28"/>
+          <w:lang w:val="en-US"/>
+        </w:rPr>
+        <w:t>Server</w:t>
+      </w:r>
+      <w:r>
+        <w:rPr>
+          <w:noProof/>
+          <w:szCs w:val="28"/>
+          <w:lang w:val="ru-RU"/>
+        </w:rPr>
+        <w:t xml:space="preserve"> </w:t>
+      </w:r>
+      <w:r>
+        <w:rPr>
+          <w:noProof/>
+          <w:szCs w:val="28"/>
+          <w:lang w:val="en-US"/>
+        </w:rPr>
+        <w:t>x</w:t>
+      </w:r>
+      <w:r>
+        <w:rPr>
+          <w:noProof/>
+          <w:szCs w:val="28"/>
+          <w:lang w:val="ru-RU"/>
+        </w:rPr>
+        <w:t>64</w:t>
+      </w:r>
+      <w:r>
+        <w:rPr>
+          <w:noProof/>
+          <w:szCs w:val="28"/>
+          <w:lang w:val="ru-RU"/>
+        </w:rPr>
+        <w:t>, також на сервер</w:t>
+      </w:r>
+      <w:r>
+        <w:rPr>
+          <w:noProof/>
+          <w:szCs w:val="28"/>
+          <w:lang w:val="ru-RU"/>
+        </w:rPr>
+        <w:t>і</w:t>
+      </w:r>
+      <w:r>
+        <w:rPr>
+          <w:noProof/>
+          <w:szCs w:val="28"/>
+          <w:lang w:val="ru-RU"/>
+        </w:rPr>
+        <w:t xml:space="preserve"> було вид</w:t>
+      </w:r>
+      <w:r>
+        <w:rPr>
+          <w:noProof/>
+          <w:szCs w:val="28"/>
+          <w:lang w:val="ru-RU"/>
+        </w:rPr>
+        <w:t>і</w:t>
+      </w:r>
+      <w:r>
+        <w:rPr>
+          <w:noProof/>
+          <w:szCs w:val="28"/>
+          <w:lang w:val="ru-RU"/>
+        </w:rPr>
+        <w:t xml:space="preserve">лене доменне </w:t>
+      </w:r>
+      <w:r>
+        <w:rPr>
+          <w:noProof/>
+          <w:szCs w:val="28"/>
+        </w:rPr>
+        <w:t>ім’я для веб-сервісу «</w:t>
+      </w:r>
+      <w:r>
+        <w:rPr>
+          <w:noProof/>
+          <w:szCs w:val="28"/>
+          <w:lang w:val="en-US"/>
+        </w:rPr>
+        <w:t>Mail</w:t>
+      </w:r>
+      <w:r>
+        <w:rPr>
+          <w:noProof/>
+          <w:szCs w:val="28"/>
+        </w:rPr>
+        <w:t>»</w:t>
+      </w:r>
+      <w:r>
+        <w:rPr>
+          <w:noProof/>
+          <w:szCs w:val="28"/>
+          <w:lang w:val="ru-RU"/>
+        </w:rPr>
+        <w:t>, тобто м</w:t>
+      </w:r>
+      <w:r>
+        <w:rPr>
+          <w:noProof/>
+          <w:szCs w:val="28"/>
+          <w:lang w:val="ru-RU"/>
+        </w:rPr>
+        <w:t>и</w:t>
+      </w:r>
+      <w:r>
+        <w:rPr>
+          <w:noProof/>
+          <w:szCs w:val="28"/>
+          <w:lang w:val="ru-RU"/>
+        </w:rPr>
+        <w:t xml:space="preserve"> можемо звертатись до сайту за адресою </w:t>
+      </w:r>
+      <w:hyperlink r:id="rId55" w:history="1">
+        <w:r>
+          <w:rPr>
+            <w:rStyle w:val="aa"/>
+            <w:noProof/>
+            <w:szCs w:val="28"/>
+            <w:lang w:val="ru-RU"/>
+          </w:rPr>
+          <w:t xml:space="preserve">http://mail/ </w:t>
+        </w:r>
+      </w:hyperlink>
+      <w:r>
+        <w:rPr>
+          <w:noProof/>
+          <w:szCs w:val="28"/>
+          <w:lang w:val="ru-RU"/>
+        </w:rPr>
+        <w:t xml:space="preserve">. </w:t>
+      </w:r>
+    </w:p>
+    <w:p>
+      <w:pPr>
+        <w:pStyle w:val="14"/>
+        <w:ind w:left="-426" w:firstLine="568"/>
+        <w:jc w:val="left"/>
+        <w:rPr>
+          <w:noProof/>
+          <w:szCs w:val="28"/>
+          <w:lang w:val="ru-RU"/>
+        </w:rPr>
+      </w:pPr>
+      <w:r>
+        <w:rPr>
+          <w:noProof/>
+          <w:szCs w:val="28"/>
+          <w:lang w:val="ru-RU"/>
+        </w:rPr>
+        <w:t>У проекті реалізована частина адміністратора та користувача. Розроблена система відгуків, тобто кожен користувач може залишати відгуки.</w:t>
+      </w:r>
+      <w:r>
+        <w:rPr>
+          <w:noProof/>
+          <w:szCs w:val="28"/>
+          <w:lang w:val="ru-RU"/>
+        </w:rPr>
+        <w:t xml:space="preserve"> </w:t>
+      </w:r>
+    </w:p>
+    <w:p>
+      <w:pPr>
+        <w:pStyle w:val="14"/>
+        <w:ind w:left="-426" w:firstLine="568"/>
+        <w:jc w:val="left"/>
+        <w:rPr>
+          <w:noProof/>
+          <w:szCs w:val="28"/>
+          <w:lang w:val="ru-RU"/>
+        </w:rPr>
+      </w:pPr>
+      <w:r>
+        <w:rPr>
+          <w:noProof/>
+          <w:szCs w:val="28"/>
+          <w:lang w:val="ru-RU"/>
+        </w:rPr>
+        <w:t xml:space="preserve">Сервіс налічує два калькулятори для розрахунку вартості перевезення посилки та терміну перевезення посилки в залежності від введених даних. Також користувач або просто гість може відслідковувати власну посилку за її номером, тобто </w:t>
+      </w:r>
+      <w:r>
+        <w:rPr>
+          <w:noProof/>
+          <w:szCs w:val="28"/>
+          <w:lang w:val="ru-RU"/>
+        </w:rPr>
+        <w:t>переглядати її місцеположення</w:t>
+      </w:r>
+      <w:r>
+        <w:rPr>
+          <w:noProof/>
+          <w:szCs w:val="28"/>
+          <w:lang w:val="ru-RU"/>
+        </w:rPr>
+        <w:t>. Також у користувачів є можливість замовити кур'єра на будь яку адресу.</w:t>
+      </w:r>
+    </w:p>
+    <w:p>
+      <w:pPr>
+        <w:pStyle w:val="14"/>
+        <w:ind w:left="-426" w:firstLine="568"/>
+        <w:rPr>
+          <w:noProof/>
+          <w:szCs w:val="28"/>
+          <w:lang w:val="ru-RU"/>
+        </w:rPr>
+      </w:pPr>
+      <w:r>
+        <w:rPr>
+          <w:noProof/>
+          <w:szCs w:val="28"/>
+          <w:lang w:val="ru-RU"/>
+        </w:rPr>
+        <w:t>Зокрема кожен користувач може відредагуват</w:t>
+      </w:r>
+      <w:r>
+        <w:rPr>
+          <w:noProof/>
+          <w:szCs w:val="28"/>
+          <w:lang w:val="ru-RU"/>
+        </w:rPr>
+        <w:t>и</w:t>
+      </w:r>
+      <w:r>
+        <w:rPr>
+          <w:noProof/>
+          <w:szCs w:val="28"/>
+          <w:lang w:val="ru-RU"/>
+        </w:rPr>
+        <w:t xml:space="preserve"> свої дані у кабінеті.</w:t>
+      </w:r>
+    </w:p>
+    <w:p>
+      <w:pPr>
+        <w:pStyle w:val="14"/>
         <w:ind w:left="-426" w:firstLine="568"/>
         <w:rPr>
           <w:b/>
           <w:noProof/>
           <w:szCs w:val="28"/>
-          <w:lang w:val="en-US"/>
-        </w:rPr>
-      </w:pPr>
-    </w:p>
-    <w:p>
-      <w:pPr>
-        <w:pStyle w:val="14"/>
-        <w:ind w:left="-426" w:firstLine="568"/>
+          <w:lang w:val="ru-RU"/>
+        </w:rPr>
+      </w:pPr>
+      <w:r>
         <w:rPr>
           <w:b/>
           <w:noProof/>
           <w:szCs w:val="28"/>
-          <w:lang w:val="en-US"/>
-        </w:rPr>
-      </w:pPr>
-      <w:r>
-        <w:rPr>
-          <w:b/>
-          <w:noProof/>
-          <w:szCs w:val="28"/>
-        </w:rPr>
+        </w:rPr>
+        <w:lastRenderedPageBreak/>
         <w:t>5.3 Опис вхідних даних</w:t>
       </w:r>
     </w:p>
@@ -11754,7 +13651,16 @@
           <w:sz w:val="28"/>
           <w:szCs w:val="28"/>
         </w:rPr>
-        <w:t>вага посилки</w:t>
+        <w:t>вага посилк</w:t>
+      </w:r>
+      <w:proofErr w:type="gramStart"/>
+      <w:r>
+        <w:rPr>
+          <w:rFonts w:ascii="Times New Roman" w:hAnsi="Times New Roman" w:cs="Times New Roman"/>
+          <w:sz w:val="28"/>
+          <w:szCs w:val="28"/>
+        </w:rPr>
+        <w:t>и</w:t>
       </w:r>
       <w:r>
         <w:rPr>
@@ -11763,7 +13669,17 @@
           <w:szCs w:val="28"/>
           <w:lang w:val="uk-UA"/>
         </w:rPr>
-        <w:t xml:space="preserve">(кг) – тип даних </w:t>
+        <w:t>(</w:t>
+      </w:r>
+      <w:proofErr w:type="gramEnd"/>
+      <w:r>
+        <w:rPr>
+          <w:rFonts w:ascii="Times New Roman" w:hAnsi="Times New Roman" w:cs="Times New Roman"/>
+          <w:sz w:val="28"/>
+          <w:szCs w:val="28"/>
+          <w:lang w:val="uk-UA"/>
+        </w:rPr>
+        <w:t xml:space="preserve">кг) – тип даних </w:t>
       </w:r>
       <w:r>
         <w:rPr>
@@ -12079,7 +13995,6 @@
           <w:noProof/>
           <w:szCs w:val="28"/>
         </w:rPr>
-        <w:lastRenderedPageBreak/>
         <w:t>5.4 Опис вихідних даних</w:t>
       </w:r>
     </w:p>
@@ -12111,6 +14026,55 @@
     </w:p>
     <w:p>
       <w:pPr>
+        <w:spacing w:line="360" w:lineRule="auto"/>
+        <w:jc w:val="both"/>
+        <w:rPr>
+          <w:sz w:val="28"/>
+          <w:szCs w:val="28"/>
+        </w:rPr>
+      </w:pPr>
+      <w:r>
+        <w:rPr>
+          <w:sz w:val="28"/>
+          <w:szCs w:val="28"/>
+        </w:rPr>
+        <w:t>Виведення терміну доставки посилки відбуваєть</w:t>
+      </w:r>
+      <w:r>
+        <w:rPr>
+          <w:sz w:val="28"/>
+          <w:szCs w:val="28"/>
+        </w:rPr>
+        <w:t>ся після обрахування у текстове</w:t>
+      </w:r>
+      <w:r>
+        <w:rPr>
+          <w:sz w:val="28"/>
+          <w:szCs w:val="28"/>
+        </w:rPr>
+        <w:t xml:space="preserve"> поле.</w:t>
+      </w:r>
+    </w:p>
+    <w:p>
+      <w:pPr>
+        <w:spacing w:line="360" w:lineRule="auto"/>
+        <w:jc w:val="center"/>
+        <w:rPr>
+          <w:sz w:val="28"/>
+          <w:szCs w:val="28"/>
+          <w:lang w:val="ru-RU"/>
+        </w:rPr>
+      </w:pPr>
+      <w:r>
+        <w:rPr>
+          <w:sz w:val="28"/>
+          <w:szCs w:val="28"/>
+        </w:rPr>
+        <w:t>Рисунок 3 – вигляд текстового поля, для виведення терміну доставки</w:t>
+      </w:r>
+    </w:p>
+    <w:p>
+      <w:pPr>
         <w:pStyle w:val="a9"/>
         <w:numPr>
           <w:ilvl w:val="0"/>
@@ -12137,6 +14101,68 @@
     </w:p>
     <w:p>
       <w:pPr>
+        <w:spacing w:line="360" w:lineRule="auto"/>
+        <w:jc w:val="both"/>
+        <w:rPr>
+          <w:sz w:val="28"/>
+          <w:szCs w:val="28"/>
+        </w:rPr>
+      </w:pPr>
+      <w:r>
+        <w:rPr>
+          <w:sz w:val="28"/>
+          <w:szCs w:val="28"/>
+        </w:rPr>
+        <w:t>Виведення терміну доставки посилки відбувається після обрахування у текстове поле.</w:t>
+      </w:r>
+    </w:p>
+    <w:p>
+      <w:pPr>
+        <w:spacing w:line="360" w:lineRule="auto"/>
+        <w:jc w:val="center"/>
+        <w:rPr>
+          <w:sz w:val="28"/>
+          <w:szCs w:val="28"/>
+        </w:rPr>
+      </w:pPr>
+      <w:r>
+        <w:rPr>
+          <w:sz w:val="28"/>
+          <w:szCs w:val="28"/>
+        </w:rPr>
+        <w:t xml:space="preserve">Рисунок </w:t>
+      </w:r>
+      <w:r>
+        <w:rPr>
+          <w:sz w:val="28"/>
+          <w:szCs w:val="28"/>
+        </w:rPr>
+        <w:t>4</w:t>
+      </w:r>
+      <w:r>
+        <w:rPr>
+          <w:sz w:val="28"/>
+          <w:szCs w:val="28"/>
+        </w:rPr>
+        <w:t xml:space="preserve"> – вигляд текстового поля, для виведення </w:t>
+      </w:r>
+      <w:r>
+        <w:rPr>
+          <w:sz w:val="28"/>
+          <w:szCs w:val="28"/>
+        </w:rPr>
+        <w:t>ціни</w:t>
+      </w:r>
+      <w:r>
+        <w:rPr>
+          <w:sz w:val="28"/>
+          <w:szCs w:val="28"/>
+        </w:rPr>
+        <w:t xml:space="preserve"> доставки</w:t>
+      </w:r>
+    </w:p>
+    <w:p>
+      <w:pPr>
         <w:pStyle w:val="a9"/>
         <w:numPr>
           <w:ilvl w:val="0"/>
@@ -12163,6 +14189,78 @@
     </w:p>
     <w:p>
       <w:pPr>
+        <w:spacing w:line="360" w:lineRule="auto"/>
+        <w:jc w:val="both"/>
+        <w:rPr>
+          <w:sz w:val="28"/>
+          <w:szCs w:val="28"/>
+        </w:rPr>
+      </w:pPr>
+      <w:r>
+        <w:rPr>
+          <w:sz w:val="28"/>
+          <w:szCs w:val="28"/>
+        </w:rPr>
+        <w:t>Адреса перебування виводиться у вигляді текстового поля.</w:t>
+      </w:r>
+    </w:p>
+    <w:p>
+      <w:pPr>
+        <w:spacing w:line="360" w:lineRule="auto"/>
+        <w:jc w:val="center"/>
+        <w:rPr>
+          <w:sz w:val="28"/>
+          <w:szCs w:val="28"/>
+        </w:rPr>
+      </w:pPr>
+      <w:r>
+        <w:rPr>
+          <w:sz w:val="28"/>
+          <w:szCs w:val="28"/>
+        </w:rPr>
+        <w:t xml:space="preserve">Рисунок </w:t>
+      </w:r>
+      <w:r>
+        <w:rPr>
+          <w:sz w:val="28"/>
+          <w:szCs w:val="28"/>
+        </w:rPr>
+        <w:t>5</w:t>
+      </w:r>
+      <w:r>
+        <w:rPr>
+          <w:sz w:val="28"/>
+          <w:szCs w:val="28"/>
+        </w:rPr>
+        <w:t xml:space="preserve"> – вигляд текстового поля, для виведення </w:t>
+      </w:r>
+      <w:r>
+        <w:rPr>
+          <w:sz w:val="28"/>
+          <w:szCs w:val="28"/>
+        </w:rPr>
+        <w:t>ціни</w:t>
+      </w:r>
+      <w:r>
+        <w:rPr>
+          <w:sz w:val="28"/>
+          <w:szCs w:val="28"/>
+        </w:rPr>
+        <w:t xml:space="preserve"> доставки</w:t>
+      </w:r>
+    </w:p>
+    <w:p>
+      <w:pPr>
+        <w:spacing w:line="360" w:lineRule="auto"/>
+        <w:jc w:val="both"/>
+        <w:rPr>
+          <w:sz w:val="28"/>
+          <w:szCs w:val="28"/>
+        </w:rPr>
+      </w:pPr>
+    </w:p>
+    <w:p>
+      <w:pPr>
         <w:pStyle w:val="a9"/>
         <w:numPr>
           <w:ilvl w:val="0"/>
@@ -12184,6 +14282,7 @@
           <w:szCs w:val="28"/>
           <w:lang w:val="uk-UA"/>
         </w:rPr>
+        <w:lastRenderedPageBreak/>
         <w:t>статус доставки посилки(доставлено/не доставлено) – тип даних bool(tinyint)</w:t>
       </w:r>
       <w:r>
@@ -12193,6 +14292,55 @@
           <w:szCs w:val="28"/>
         </w:rPr>
         <w:t>.</w:t>
+      </w:r>
+    </w:p>
+    <w:p>
+      <w:pPr>
+        <w:spacing w:line="360" w:lineRule="auto"/>
+        <w:jc w:val="both"/>
+        <w:rPr>
+          <w:sz w:val="28"/>
+          <w:szCs w:val="28"/>
+        </w:rPr>
+      </w:pPr>
+      <w:r>
+        <w:rPr>
+          <w:sz w:val="28"/>
+          <w:szCs w:val="28"/>
+        </w:rPr>
+        <w:t>Статус доставки посилки виводиться у вигляді позначення ( галочка – якщо доставлено, хрестик – якщо не доставлено)</w:t>
+      </w:r>
+    </w:p>
+    <w:p>
+      <w:pPr>
+        <w:spacing w:line="360" w:lineRule="auto"/>
+        <w:jc w:val="center"/>
+        <w:rPr>
+          <w:sz w:val="28"/>
+          <w:szCs w:val="28"/>
+          <w:lang w:val="ru-RU"/>
+        </w:rPr>
+      </w:pPr>
+      <w:r>
+        <w:rPr>
+          <w:sz w:val="28"/>
+          <w:szCs w:val="28"/>
+        </w:rPr>
+        <w:t xml:space="preserve">Рисунок </w:t>
+      </w:r>
+      <w:r>
+        <w:rPr>
+          <w:sz w:val="28"/>
+          <w:szCs w:val="28"/>
+        </w:rPr>
+        <w:t>6</w:t>
+      </w:r>
+      <w:r>
+        <w:rPr>
+          <w:sz w:val="28"/>
+          <w:szCs w:val="28"/>
+        </w:rPr>
+        <w:t xml:space="preserve"> – вигляд текстового поля, для виведення терміну доставки</w:t>
       </w:r>
     </w:p>
     <w:p>
@@ -12203,7 +14351,7 @@
           <w:b/>
           <w:noProof/>
           <w:szCs w:val="28"/>
-          <w:lang w:val="en-US"/>
+          <w:lang w:val="ru-RU"/>
         </w:rPr>
       </w:pPr>
       <w:r>
@@ -12261,7 +14409,7 @@
         <w:ind w:left="-425" w:firstLine="567"/>
         <w:rPr>
           <w:szCs w:val="28"/>
-          <w:lang w:val="en-US"/>
+          <w:lang w:val="ru-RU"/>
         </w:rPr>
       </w:pPr>
       <w:r>
@@ -12387,7 +14535,7 @@
         <w:jc w:val="center"/>
         <w:rPr>
           <w:noProof/>
-          <w:lang w:val="en-US" w:eastAsia="ru-RU"/>
+          <w:lang w:val="ru-RU" w:eastAsia="ru-RU"/>
         </w:rPr>
       </w:pPr>
       <w:r>
@@ -12406,69 +14554,104 @@
       <w:r>
         <w:rPr>
           <w:szCs w:val="28"/>
+          <w:lang w:val="ru-RU"/>
+        </w:rPr>
+        <w:t xml:space="preserve"> </w:t>
+      </w:r>
+      <w:r>
+        <w:rPr>
+          <w:szCs w:val="28"/>
+        </w:rPr>
+        <w:t xml:space="preserve">з </w:t>
+      </w:r>
+      <w:r>
+        <w:rPr>
+          <w:szCs w:val="28"/>
           <w:lang w:val="en-US"/>
         </w:rPr>
+        <w:t>PHP</w:t>
+      </w:r>
+      <w:r>
+        <w:rPr>
+          <w:szCs w:val="28"/>
+          <w:lang w:val="ru-RU"/>
+        </w:rPr>
         <w:t xml:space="preserve"> </w:t>
       </w:r>
       <w:r>
         <w:rPr>
           <w:szCs w:val="28"/>
-        </w:rPr>
-        <w:t xml:space="preserve">з </w:t>
+          <w:lang w:val="ru-RU"/>
+        </w:rPr>
+        <w:t>фреймворком</w:t>
+      </w:r>
+      <w:r>
+        <w:rPr>
+          <w:szCs w:val="28"/>
+          <w:lang w:val="ru-RU"/>
+        </w:rPr>
+        <w:t xml:space="preserve"> </w:t>
       </w:r>
       <w:r>
         <w:rPr>
           <w:szCs w:val="28"/>
           <w:lang w:val="en-US"/>
         </w:rPr>
-        <w:t xml:space="preserve">PHP </w:t>
+        <w:t>Yii</w:t>
       </w:r>
       <w:r>
         <w:rPr>
           <w:szCs w:val="28"/>
           <w:lang w:val="ru-RU"/>
         </w:rPr>
-        <w:t>фреймворком</w:t>
+        <w:t xml:space="preserve">2, </w:t>
+      </w:r>
+      <w:r>
+        <w:rPr>
+          <w:szCs w:val="28"/>
+          <w:lang w:val="ru-RU"/>
+        </w:rPr>
+        <w:t>наприклад</w:t>
+      </w:r>
+      <w:r>
+        <w:rPr>
+          <w:szCs w:val="28"/>
+          <w:lang w:val="ru-RU"/>
+        </w:rPr>
+        <w:t xml:space="preserve">: </w:t>
       </w:r>
       <w:r>
         <w:rPr>
           <w:szCs w:val="28"/>
           <w:lang w:val="en-US"/>
         </w:rPr>
-        <w:t xml:space="preserve"> </w:t>
+        <w:t>Yii</w:t>
+      </w:r>
+      <w:r>
+        <w:rPr>
+          <w:szCs w:val="28"/>
+          <w:lang w:val="ru-RU"/>
+        </w:rPr>
+        <w:t xml:space="preserve">2 </w:t>
       </w:r>
       <w:r>
         <w:rPr>
           <w:szCs w:val="28"/>
           <w:lang w:val="en-US"/>
         </w:rPr>
-        <w:t xml:space="preserve">Yii2, </w:t>
+        <w:t>support</w:t>
       </w:r>
       <w:r>
         <w:rPr>
           <w:szCs w:val="28"/>
           <w:lang w:val="ru-RU"/>
         </w:rPr>
-        <w:t>наприклад</w:t>
-      </w:r>
-      <w:r>
-        <w:rPr>
-          <w:szCs w:val="28"/>
-          <w:lang w:val="en-US"/>
-        </w:rPr>
-        <w:t xml:space="preserve">: </w:t>
-      </w:r>
-      <w:r>
-        <w:rPr>
-          <w:szCs w:val="28"/>
-          <w:lang w:val="en-US"/>
-        </w:rPr>
-        <w:t>Yii2 support.</w:t>
+        <w:t>.</w:t>
       </w:r>
       <w:r>
         <w:rPr>
           <w:noProof/>
-          <w:lang w:val="en-US" w:eastAsia="ru-RU"/>
+          <w:lang w:val="ru-RU" w:eastAsia="ru-RU"/>
         </w:rPr>
         <w:t xml:space="preserve"> </w:t>
       </w:r>
@@ -12521,7 +14704,7 @@
         <w:jc w:val="center"/>
         <w:rPr>
           <w:szCs w:val="28"/>
-          <w:lang w:val="en-US"/>
+          <w:lang w:val="ru-RU"/>
         </w:rPr>
       </w:pPr>
       <w:r>
@@ -12529,7 +14712,16 @@
           <w:noProof/>
           <w:lang w:eastAsia="ru-RU"/>
         </w:rPr>
-        <w:t xml:space="preserve">Рисунок 4 – середовище </w:t>
+        <w:t>Рисунок 7</w:t>
+      </w:r>
+      <w:bookmarkStart w:id="2" w:name="_GoBack"/>
+      <w:bookmarkEnd w:id="2"/>
+      <w:r>
+        <w:rPr>
+          <w:noProof/>
+          <w:lang w:eastAsia="ru-RU"/>
+        </w:rPr>
+        <w:t xml:space="preserve"> – середовище </w:t>
       </w:r>
       <w:r>
         <w:rPr>
@@ -12753,86 +14945,6 @@
     </w:p>
     <w:p>
       <w:pPr>
-        <w:pStyle w:val="14"/>
-        <w:ind w:left="-425" w:firstLine="567"/>
-        <w:rPr>
-          <w:szCs w:val="28"/>
-        </w:rPr>
-      </w:pPr>
-      <w:r>
-        <w:rPr>
-          <w:szCs w:val="28"/>
-        </w:rPr>
-        <w:t xml:space="preserve"> </w:t>
-      </w:r>
-      <w:r>
-        <w:rPr>
-          <w:szCs w:val="28"/>
-        </w:rPr>
-        <w:t>База даних</w:t>
-      </w:r>
-      <w:r>
-        <w:rPr>
-          <w:szCs w:val="28"/>
-        </w:rPr>
-        <w:t xml:space="preserve"> була розміщена на сервері </w:t>
-      </w:r>
-      <w:r>
-        <w:rPr>
-          <w:szCs w:val="28"/>
-        </w:rPr>
-        <w:t xml:space="preserve">Open Server </w:t>
-      </w:r>
-      <w:r>
-        <w:rPr>
-          <w:szCs w:val="28"/>
-        </w:rPr>
-        <w:t xml:space="preserve">та створена за допомогою сервісу </w:t>
-      </w:r>
-      <w:r>
-        <w:rPr>
-          <w:szCs w:val="28"/>
-        </w:rPr>
-        <w:t>PhpMyAdmin(</w:t>
-      </w:r>
-      <w:r>
-        <w:rPr>
-          <w:szCs w:val="28"/>
-          <w:lang w:val="en-US"/>
-        </w:rPr>
-        <w:t>M</w:t>
-      </w:r>
-      <w:r>
-        <w:rPr>
-          <w:szCs w:val="28"/>
-        </w:rPr>
-        <w:t xml:space="preserve">y </w:t>
-      </w:r>
-      <w:r>
-        <w:rPr>
-          <w:szCs w:val="28"/>
-          <w:lang w:val="en-US"/>
-        </w:rPr>
-        <w:t>S</w:t>
-      </w:r>
-      <w:r>
-        <w:rPr>
-          <w:szCs w:val="28"/>
-        </w:rPr>
-        <w:t>ql)</w:t>
-      </w:r>
-      <w:r>
-        <w:rPr>
-          <w:szCs w:val="28"/>
-          <w:lang w:val="ru-RU"/>
-        </w:rPr>
-        <w:t>.</w:t>
-      </w:r>
-      <w:bookmarkStart w:id="2" w:name="_GoBack"/>
-      <w:bookmarkEnd w:id="2"/>
-    </w:p>
-    <w:p>
-      <w:pPr>
         <w:keepNext/>
         <w:tabs>
           <w:tab w:val="right" w:leader="dot" w:pos="9356"/>
@@ -12868,7 +14980,7 @@
         <w:rPr>
           <w:sz w:val="28"/>
           <w:szCs w:val="28"/>
-          <w:lang w:val="ru-RU" w:eastAsia="ru-RU"/>
+          <w:lang w:eastAsia="ru-RU"/>
         </w:rPr>
       </w:pPr>
       <w:r>
@@ -12919,323 +15031,19 @@
         </w:rPr>
         <w:t>.</w:t>
       </w:r>
-    </w:p>
-    <w:p>
-      <w:pPr>
-        <w:spacing w:line="360" w:lineRule="auto"/>
-        <w:ind w:left="-425" w:firstLine="567"/>
-        <w:jc w:val="both"/>
-        <w:rPr>
-          <w:sz w:val="28"/>
-        </w:rPr>
-      </w:pPr>
-      <w:r>
-        <w:rPr>
-          <w:sz w:val="28"/>
-        </w:rPr>
-        <w:t xml:space="preserve">  Навчилася використовувати отриманні знання, під час навчання у коледжі, на реальній практиці, реальних проектах. Також вивчила та відкрила для себе багато нового, наприклад розпочав вивчення фрейм ворку </w:t>
-      </w:r>
-      <w:r>
-        <w:rPr>
-          <w:sz w:val="28"/>
-          <w:lang w:val="en-US"/>
-        </w:rPr>
-        <w:t>React</w:t>
-      </w:r>
       <w:r>
         <w:rPr>
           <w:sz w:val="28"/>
           <w:lang w:val="ru-RU"/>
         </w:rPr>
-        <w:t xml:space="preserve">, </w:t>
-      </w:r>
-      <w:r>
-        <w:rPr>
-          <w:sz w:val="28"/>
-        </w:rPr>
-        <w:t xml:space="preserve">оскільки він є найбільш прогресивним на даний момент, а також закріпив знання на </w:t>
-      </w:r>
-      <w:r>
-        <w:rPr>
-          <w:sz w:val="28"/>
-          <w:lang w:val="en-US"/>
-        </w:rPr>
-        <w:t>Yii</w:t>
-      </w:r>
-      <w:r>
-        <w:rPr>
-          <w:sz w:val="28"/>
-          <w:lang w:val="ru-RU"/>
-        </w:rPr>
-        <w:t xml:space="preserve">2 </w:t>
-      </w:r>
-      <w:r>
-        <w:rPr>
-          <w:sz w:val="28"/>
-        </w:rPr>
-        <w:t>під час розробки одного з проектів. Отже на даній практиці я закріпила те що знаю, вивчила та відкрила для себе багато нового та зрозуміла що без теорії не може бути практики, а практика не може бути без теорії.</w:t>
-      </w:r>
-    </w:p>
-    <w:p>
-      <w:pPr>
-        <w:spacing w:line="360" w:lineRule="auto"/>
-        <w:ind w:left="-425" w:firstLine="567"/>
-        <w:jc w:val="both"/>
-        <w:rPr>
-          <w:sz w:val="28"/>
-        </w:rPr>
-      </w:pPr>
-      <w:r>
-        <w:rPr>
-          <w:sz w:val="28"/>
-        </w:rPr>
-        <w:t xml:space="preserve">Також під час проходження практики студент має змогу обрати саме ту область на котрій йому більш за все краще та зручніше працювати та орієнтуватись по ній, а також у будь який момент змінити спеціальність, наприклад з </w:t>
-      </w:r>
-      <w:r>
-        <w:rPr>
-          <w:sz w:val="28"/>
-          <w:lang w:val="en-US"/>
-        </w:rPr>
-        <w:t>Front</w:t>
-      </w:r>
-      <w:r>
-        <w:rPr>
-          <w:sz w:val="28"/>
-          <w:lang w:val="ru-RU"/>
-        </w:rPr>
-        <w:t>/</w:t>
-      </w:r>
-      <w:r>
-        <w:rPr>
-          <w:sz w:val="28"/>
-          <w:lang w:val="en-US"/>
-        </w:rPr>
-        <w:t>Backend</w:t>
-      </w:r>
-      <w:r>
-        <w:rPr>
-          <w:sz w:val="28"/>
-          <w:lang w:val="ru-RU"/>
-        </w:rPr>
-        <w:t xml:space="preserve"> на </w:t>
-      </w:r>
-      <w:r>
-        <w:rPr>
-          <w:sz w:val="28"/>
-          <w:lang w:val="en-US"/>
-        </w:rPr>
-        <w:t>Java</w:t>
-      </w:r>
-      <w:r>
-        <w:rPr>
-          <w:sz w:val="28"/>
-          <w:lang w:val="ru-RU"/>
-        </w:rPr>
-        <w:t xml:space="preserve">, </w:t>
-      </w:r>
-      <w:r>
-        <w:rPr>
-          <w:sz w:val="28"/>
-        </w:rPr>
-        <w:t>та спробувати себе в ній. Навчатись суто тому що зараз потрібно на ринку праці. Вивчати, здобувати знань та навичок у передових технологіях сьогодн</w:t>
-      </w:r>
-      <w:r>
-        <w:rPr>
-          <w:sz w:val="28"/>
-        </w:rPr>
-        <w:t>і</w:t>
-      </w:r>
-      <w:r>
-        <w:rPr>
-          <w:sz w:val="28"/>
-        </w:rPr>
-        <w:t>шн</w:t>
-      </w:r>
-      <w:r>
-        <w:rPr>
-          <w:sz w:val="28"/>
-        </w:rPr>
-        <w:t>ьо</w:t>
-      </w:r>
-      <w:r>
-        <w:rPr>
-          <w:sz w:val="28"/>
-        </w:rPr>
-        <w:t xml:space="preserve">го дня. Практична діяльність допомогла </w:t>
-      </w:r>
-      <w:r>
-        <w:rPr>
-          <w:sz w:val="28"/>
-        </w:rPr>
-        <w:lastRenderedPageBreak/>
-        <w:t>мені знайти себе, свою спеціальність та спрямувати всі свої сили на неї. Зокрема я навчився правильно планувати роботу, розбивати великі задачі на під задачі, правильно роз приділяти час та встановлю</w:t>
-      </w:r>
-      <w:r>
-        <w:rPr>
-          <w:sz w:val="28"/>
-        </w:rPr>
-        <w:t>в</w:t>
-      </w:r>
-      <w:r>
-        <w:rPr>
-          <w:sz w:val="28"/>
-        </w:rPr>
-        <w:t>ати часові рамки для виконання, а також використовувати інтернет мережу як посібник.</w:t>
-      </w:r>
-    </w:p>
-    <w:p>
-      <w:pPr>
-        <w:spacing w:line="360" w:lineRule="auto"/>
-        <w:ind w:left="-425" w:firstLine="567"/>
-        <w:jc w:val="both"/>
-        <w:rPr>
-          <w:sz w:val="28"/>
-          <w:szCs w:val="28"/>
-        </w:rPr>
-      </w:pPr>
-      <w:r>
-        <w:rPr>
-          <w:sz w:val="28"/>
-          <w:szCs w:val="28"/>
-        </w:rPr>
-        <w:t>Після проходження практики я зрозумів що програмування це не одна спеціальність, але у кожній вузькій спеціальності, наприклад .</w:t>
-      </w:r>
-      <w:r>
-        <w:rPr>
-          <w:sz w:val="28"/>
-          <w:szCs w:val="28"/>
-          <w:lang w:val="en-US"/>
-        </w:rPr>
-        <w:t>Net</w:t>
-      </w:r>
-      <w:r>
-        <w:rPr>
-          <w:sz w:val="28"/>
-          <w:szCs w:val="28"/>
-        </w:rPr>
-        <w:t xml:space="preserve">, </w:t>
-      </w:r>
-      <w:r>
-        <w:rPr>
-          <w:sz w:val="28"/>
-          <w:szCs w:val="28"/>
-          <w:lang w:val="en-US"/>
-        </w:rPr>
-        <w:t>Front</w:t>
-      </w:r>
-      <w:r>
-        <w:rPr>
-          <w:sz w:val="28"/>
-          <w:szCs w:val="28"/>
-        </w:rPr>
-        <w:t>/</w:t>
-      </w:r>
-      <w:r>
-        <w:rPr>
-          <w:sz w:val="28"/>
-          <w:szCs w:val="28"/>
-          <w:lang w:val="en-US"/>
-        </w:rPr>
-        <w:t>BackEnd</w:t>
-      </w:r>
-      <w:r>
-        <w:rPr>
-          <w:sz w:val="28"/>
-          <w:szCs w:val="28"/>
-        </w:rPr>
-        <w:t xml:space="preserve"> або </w:t>
-      </w:r>
-      <w:r>
-        <w:rPr>
-          <w:sz w:val="28"/>
-          <w:szCs w:val="28"/>
-          <w:lang w:val="en-US"/>
-        </w:rPr>
-        <w:t>Java</w:t>
-      </w:r>
-      <w:r>
-        <w:rPr>
-          <w:sz w:val="28"/>
-          <w:szCs w:val="28"/>
-        </w:rPr>
-        <w:t xml:space="preserve">, основна логіка залишається одна й та сама, наприклад застосування ООП. Також на практиці я переконався, що більшу частину невідомої для себе, на даний момент, можна знайти за допомогою сервісу </w:t>
-      </w:r>
-      <w:r>
-        <w:rPr>
-          <w:sz w:val="28"/>
-          <w:szCs w:val="28"/>
-          <w:lang w:val="en-US"/>
-        </w:rPr>
-        <w:t>Google</w:t>
-      </w:r>
-      <w:r>
-        <w:rPr>
-          <w:sz w:val="28"/>
-          <w:szCs w:val="28"/>
-          <w:lang w:val="ru-RU"/>
-        </w:rPr>
-        <w:t>.</w:t>
-      </w:r>
-    </w:p>
-    <w:p>
-      <w:pPr>
-        <w:keepNext/>
-        <w:tabs>
-          <w:tab w:val="right" w:leader="dot" w:pos="9356"/>
-        </w:tabs>
-        <w:spacing w:line="360" w:lineRule="auto"/>
-        <w:ind w:right="233"/>
-        <w:jc w:val="both"/>
-        <w:rPr>
-          <w:sz w:val="28"/>
-          <w:szCs w:val="28"/>
-        </w:rPr>
-      </w:pPr>
-    </w:p>
-    <w:p>
-      <w:pPr>
-        <w:keepNext/>
-        <w:tabs>
-          <w:tab w:val="right" w:leader="dot" w:pos="9356"/>
-        </w:tabs>
-        <w:spacing w:line="360" w:lineRule="auto"/>
-        <w:ind w:right="233"/>
-        <w:jc w:val="both"/>
-        <w:rPr>
-          <w:sz w:val="28"/>
-          <w:szCs w:val="28"/>
-        </w:rPr>
-      </w:pPr>
-    </w:p>
-    <w:p>
-      <w:pPr>
-        <w:keepNext/>
-        <w:tabs>
-          <w:tab w:val="right" w:leader="dot" w:pos="9356"/>
-        </w:tabs>
-        <w:spacing w:line="360" w:lineRule="auto"/>
-        <w:ind w:right="233"/>
-        <w:jc w:val="both"/>
-        <w:rPr>
-          <w:sz w:val="28"/>
-          <w:szCs w:val="28"/>
-        </w:rPr>
-      </w:pPr>
-    </w:p>
-    <w:p>
-      <w:pPr>
-        <w:keepNext/>
-        <w:tabs>
-          <w:tab w:val="right" w:leader="dot" w:pos="9356"/>
-        </w:tabs>
-        <w:spacing w:line="360" w:lineRule="auto"/>
-        <w:ind w:right="233"/>
-        <w:jc w:val="both"/>
-        <w:rPr>
-          <w:sz w:val="28"/>
-          <w:szCs w:val="28"/>
-        </w:rPr>
-      </w:pPr>
+        <w:t xml:space="preserve"> </w:t>
+      </w:r>
+      <w:r>
+        <w:rPr>
+          <w:sz w:val="28"/>
+        </w:rPr>
+        <w:t xml:space="preserve">Навчився отримувати завдання по проекту, розбиття </w:t>
+      </w:r>
     </w:p>
     <w:p>
       <w:pPr>
@@ -13262,14 +15070,10 @@
           <w:color w:val="000000" w:themeColor="text1"/>
           <w:sz w:val="28"/>
           <w:szCs w:val="28"/>
-        </w:rPr>
-      </w:pPr>
-    </w:p>
-    <w:p>
-      <w:pPr>
-        <w:spacing w:line="276" w:lineRule="auto"/>
-        <w:ind w:firstLine="567"/>
-        <w:jc w:val="both"/>
+          <w:lang w:val="ru-RU"/>
+        </w:rPr>
+      </w:pPr>
+      <w:r>
         <w:rPr>
           <w:rFonts w:eastAsia="Times New Roman"/>
           <w:noProof/>
@@ -13278,16 +15082,6 @@
           <w:szCs w:val="28"/>
           <w:lang w:val="ru-RU"/>
         </w:rPr>
-      </w:pPr>
-      <w:r>
-        <w:rPr>
-          <w:rFonts w:eastAsia="Times New Roman"/>
-          <w:noProof/>
-          <w:color w:val="000000" w:themeColor="text1"/>
-          <w:sz w:val="28"/>
-          <w:szCs w:val="28"/>
-          <w:lang w:val="ru-RU"/>
-        </w:rPr>
         <w:t>ДЖЕРЕЛА</w:t>
       </w:r>
     </w:p>
@@ -13409,6 +15203,7 @@
         <w:ind w:left="-426" w:firstLine="568"/>
         <w:rPr>
           <w:szCs w:val="28"/>
+          <w:lang w:val="ru-RU"/>
         </w:rPr>
       </w:pPr>
       <w:r>
@@ -13512,7 +15307,14 @@
           <w:szCs w:val="28"/>
           <w:lang w:val="ru-RU"/>
         </w:rPr>
-        <w:t xml:space="preserve">6 </w:t>
+        <w:t>6</w:t>
+      </w:r>
+      <w:r>
+        <w:rPr>
+          <w:szCs w:val="28"/>
+          <w:lang w:val="ru-RU"/>
+        </w:rPr>
+        <w:t xml:space="preserve"> </w:t>
       </w:r>
       <w:r>
         <w:rPr>
@@ -13533,7 +15335,7 @@
           <w:szCs w:val="28"/>
           <w:lang w:val="en-US"/>
         </w:rPr>
-        <w:t>redux</w:t>
+        <w:t>reactjs</w:t>
       </w:r>
       <w:r>
         <w:rPr>
@@ -13547,47 +15349,27 @@
           <w:szCs w:val="28"/>
           <w:lang w:val="en-US"/>
         </w:rPr>
-        <w:t>js</w:t>
+        <w:t>org</w:t>
       </w:r>
       <w:r>
         <w:rPr>
           <w:szCs w:val="28"/>
           <w:lang w:val="ru-RU"/>
         </w:rPr>
-        <w:t>.</w:t>
+        <w:t xml:space="preserve">/ - </w:t>
+      </w:r>
+      <w:r>
+        <w:rPr>
+          <w:szCs w:val="28"/>
+        </w:rPr>
+        <w:t xml:space="preserve">сайт опису роботи х </w:t>
       </w:r>
       <w:r>
         <w:rPr>
           <w:szCs w:val="28"/>
           <w:lang w:val="en-US"/>
         </w:rPr>
-        <w:t>org</w:t>
-      </w:r>
-      <w:r>
-        <w:rPr>
-          <w:szCs w:val="28"/>
-        </w:rPr>
-        <w:t xml:space="preserve">/ - </w:t>
-      </w:r>
-      <w:r>
-        <w:rPr>
-          <w:szCs w:val="28"/>
-          <w:lang w:val="ru-RU"/>
-        </w:rPr>
-        <w:t xml:space="preserve">сайт опису </w:t>
-      </w:r>
-      <w:r>
-        <w:rPr>
-          <w:szCs w:val="28"/>
-        </w:rPr>
-        <w:t xml:space="preserve">роботи з </w:t>
-      </w:r>
-      <w:r>
-        <w:rPr>
-          <w:szCs w:val="28"/>
-          <w:lang w:val="en-US"/>
-        </w:rPr>
-        <w:t>Redux</w:t>
+        <w:t>React</w:t>
       </w:r>
     </w:p>
     <w:p>
@@ -13596,78 +15378,6 @@
         <w:ind w:left="-426" w:firstLine="568"/>
         <w:rPr>
           <w:szCs w:val="28"/>
-          <w:lang w:val="ru-RU"/>
-        </w:rPr>
-      </w:pPr>
-      <w:r>
-        <w:rPr>
-          <w:szCs w:val="28"/>
-          <w:lang w:val="ru-RU"/>
-        </w:rPr>
-        <w:t xml:space="preserve">7 </w:t>
-      </w:r>
-      <w:r>
-        <w:rPr>
-          <w:szCs w:val="28"/>
-          <w:lang w:val="en-US"/>
-        </w:rPr>
-        <w:t>https</w:t>
-      </w:r>
-      <w:r>
-        <w:rPr>
-          <w:szCs w:val="28"/>
-          <w:lang w:val="ru-RU"/>
-        </w:rPr>
-        <w:t>://</w:t>
-      </w:r>
-      <w:r>
-        <w:rPr>
-          <w:szCs w:val="28"/>
-          <w:lang w:val="en-US"/>
-        </w:rPr>
-        <w:t>reactjs</w:t>
-      </w:r>
-      <w:r>
-        <w:rPr>
-          <w:szCs w:val="28"/>
-          <w:lang w:val="ru-RU"/>
-        </w:rPr>
-        <w:t>.</w:t>
-      </w:r>
-      <w:r>
-        <w:rPr>
-          <w:szCs w:val="28"/>
-          <w:lang w:val="en-US"/>
-        </w:rPr>
-        <w:t>org</w:t>
-      </w:r>
-      <w:r>
-        <w:rPr>
-          <w:szCs w:val="28"/>
-          <w:lang w:val="ru-RU"/>
-        </w:rPr>
-        <w:t xml:space="preserve">/ - </w:t>
-      </w:r>
-      <w:r>
-        <w:rPr>
-          <w:szCs w:val="28"/>
-        </w:rPr>
-        <w:t xml:space="preserve">сайт опису роботи х </w:t>
-      </w:r>
-      <w:r>
-        <w:rPr>
-          <w:szCs w:val="28"/>
-          <w:lang w:val="en-US"/>
-        </w:rPr>
-        <w:t>React</w:t>
-      </w:r>
-    </w:p>
-    <w:p>
-      <w:pPr>
-        <w:pStyle w:val="14"/>
-        <w:ind w:left="-426" w:firstLine="568"/>
-        <w:rPr>
-          <w:szCs w:val="28"/>
         </w:rPr>
       </w:pPr>
       <w:r>
@@ -13675,7 +15385,13 @@
           <w:szCs w:val="28"/>
         </w:rPr>
         <w:lastRenderedPageBreak/>
-        <w:t>8 http://gc.ua/business-news/oxorona-praci-v-ofisi-vimogi-do-robochogo-miscya</w:t>
+        <w:t>7</w:t>
+      </w:r>
+      <w:r>
+        <w:rPr>
+          <w:szCs w:val="28"/>
+        </w:rPr>
+        <w:t xml:space="preserve"> http://gc.ua/business-news/oxorona-praci-v-ofisi-vimogi-do-robochogo-miscya</w:t>
       </w:r>
       <w:r>
         <w:rPr>
@@ -13759,6 +15475,7 @@
     <w:r>
       <w:rPr>
         <w:noProof/>
+        <w:lang w:val="ru-RU" w:eastAsia="ru-RU"/>
       </w:rPr>
       <mc:AlternateContent>
         <mc:Choice Requires="wps">
@@ -13836,7 +15553,7 @@
                               <w:sz w:val="24"/>
                               <w:szCs w:val="24"/>
                             </w:rPr>
-                            <w:t>26</w:t>
+                            <w:t>25</w:t>
                           </w:r>
                           <w:r>
                             <w:rPr>
@@ -13906,7 +15623,7 @@
                         <w:sz w:val="24"/>
                         <w:szCs w:val="24"/>
                       </w:rPr>
-                      <w:t>26</w:t>
+                      <w:t>25</w:t>
                     </w:r>
                     <w:r>
                       <w:rPr>
@@ -13926,6 +15643,7 @@
     <w:r>
       <w:rPr>
         <w:noProof/>
+        <w:lang w:val="ru-RU" w:eastAsia="ru-RU"/>
       </w:rPr>
       <mc:AlternateContent>
         <mc:Choice Requires="wps">
@@ -14817,7 +16535,7 @@
                               <w:rPr>
                                 <w:noProof/>
                               </w:rPr>
-                              <w:t>27</w:t>
+                              <w:t>26</w:t>
                             </w:r>
                           </w:fldSimple>
                         </w:p>
@@ -14856,7 +16574,7 @@
                         <w:rPr>
                           <w:noProof/>
                         </w:rPr>
-                        <w:t>27</w:t>
+                        <w:t>26</w:t>
                       </w:r>
                     </w:fldSimple>
                   </w:p>
@@ -19297,6 +21015,7 @@
     <w:rsid w:val="00A73265"/>
     <w:rsid w:val="00AB51C0"/>
     <w:rsid w:val="00BF1C05"/>
+    <w:rsid w:val="00F36F14"/>
   </w:rsids>
   <m:mathPr>
     <m:mathFont m:val="Cambria Math"/>
@@ -20023,7 +21742,7 @@
 </file>
 
 <file path=customXml/itemProps1.xml><?xml version="1.0" encoding="utf-8"?>
-<ds:datastoreItem xmlns:ds="http://schemas.openxmlformats.org/officeDocument/2006/customXml" ds:itemID="{336E33DD-D909-450B-A7BA-74CFE2E446D6}">
+<ds:datastoreItem xmlns:ds="http://schemas.openxmlformats.org/officeDocument/2006/customXml" ds:itemID="{7811C12D-3C70-4B80-B259-2F324AD72C7D}">
   <ds:schemaRefs>
     <ds:schemaRef ds:uri="http://schemas.openxmlformats.org/officeDocument/2006/bibliography"/>
   </ds:schemaRefs>

</xml_diff>